<commit_message>
newer data and more viso example pics
</commit_message>
<xml_diff>
--- a/report/פרויקט סיום קורס בויזואליזציה.docx
+++ b/report/פרויקט סיום קורס בויזואליזציה.docx
@@ -429,35 +429,141 @@
           <w:rFonts w:hint="cs"/>
           <w:rtl/>
         </w:rPr>
-        <w:t xml:space="preserve">שאלת המחקר שלנו היא: </w:t>
-      </w:r>
-      <w:r>
-        <w:rPr>
-          <w:rFonts w:hint="cs"/>
-          <w:rtl/>
-        </w:rPr>
-        <w:t xml:space="preserve">איך גזע ומדינה משפיעים על כמות ההריגות </w:t>
-      </w:r>
-      <w:r>
-        <w:rPr>
-          <w:rFonts w:hint="cs"/>
-          <w:rtl/>
-        </w:rPr>
-        <w:t>של אזרחים על ידי שוטרים לאורך זמן</w:t>
-      </w:r>
-      <w:r>
-        <w:rPr>
-          <w:rFonts w:hint="cs"/>
-          <w:rtl/>
-        </w:rPr>
-        <w:t xml:space="preserve"> (בין השנים 2015-2022).</w:t>
-      </w:r>
-      <w:r>
-        <w:rPr>
-          <w:rtl/>
-        </w:rPr>
-        <w:br/>
-      </w:r>
+        <w:t>שאלת המחקר שלנו היא: איך כמות המתים על ידי יריה משוטר השתנתה לאורך השנים האחרונות.</w:t>
+      </w:r>
+    </w:p>
+    <w:p>
+      <w:pPr>
+        <w:rPr>
+          <w:rtl/>
+        </w:rPr>
+      </w:pPr>
+      <w:r>
+        <w:rPr>
+          <w:rFonts w:hint="cs"/>
+          <w:rtl/>
+        </w:rPr>
+        <w:t xml:space="preserve">שאלות המשנה שלנו: </w:t>
+      </w:r>
+    </w:p>
+    <w:p>
+      <w:pPr>
+        <w:pStyle w:val="ListParagraph"/>
+        <w:numPr>
+          <w:ilvl w:val="0"/>
+          <w:numId w:val="4"/>
+        </w:numPr>
+      </w:pPr>
+      <w:r>
+        <w:rPr>
+          <w:rFonts w:hint="cs"/>
+          <w:rtl/>
+        </w:rPr>
+        <w:t>איך גזע משפיע על כמות ה</w:t>
+      </w:r>
+      <w:r>
+        <w:rPr>
+          <w:rFonts w:hint="cs"/>
+          <w:rtl/>
+        </w:rPr>
+        <w:t>מתים</w:t>
+      </w:r>
+      <w:r>
+        <w:rPr>
+          <w:rFonts w:hint="cs"/>
+          <w:rtl/>
+        </w:rPr>
+        <w:t xml:space="preserve"> </w:t>
+      </w:r>
+      <w:r>
+        <w:rPr>
+          <w:rFonts w:hint="cs"/>
+          <w:rtl/>
+        </w:rPr>
+        <w:t xml:space="preserve">על ידי </w:t>
+      </w:r>
+      <w:r>
+        <w:rPr>
+          <w:rFonts w:hint="cs"/>
+          <w:rtl/>
+        </w:rPr>
+        <w:t>יריה מ</w:t>
+      </w:r>
+      <w:r>
+        <w:rPr>
+          <w:rFonts w:hint="cs"/>
+          <w:rtl/>
+        </w:rPr>
+        <w:t>שוטר לאורך זמן</w:t>
+      </w:r>
+      <w:r>
+        <w:rPr>
+          <w:rFonts w:hint="cs"/>
+          <w:rtl/>
+        </w:rPr>
+        <w:t>.</w:t>
+      </w:r>
+    </w:p>
+    <w:p>
+      <w:pPr>
+        <w:pStyle w:val="ListParagraph"/>
+        <w:numPr>
+          <w:ilvl w:val="0"/>
+          <w:numId w:val="4"/>
+        </w:numPr>
+        <w:rPr>
+          <w:rtl/>
+        </w:rPr>
+      </w:pPr>
+      <w:r>
+        <w:rPr>
+          <w:rFonts w:hint="cs"/>
+          <w:rtl/>
+        </w:rPr>
+        <w:t>מה הם</w:t>
+      </w:r>
+      <w:r>
+        <w:rPr>
+          <w:rFonts w:hint="cs"/>
+          <w:rtl/>
+        </w:rPr>
+        <w:t xml:space="preserve"> ההבדלים </w:t>
+      </w:r>
+      <w:r>
+        <w:rPr>
+          <w:rFonts w:hint="cs"/>
+          <w:rtl/>
+        </w:rPr>
+        <w:t xml:space="preserve">בכמות המתים על ידי יריה משוטר </w:t>
+      </w:r>
+      <w:r>
+        <w:rPr>
+          <w:rFonts w:hint="cs"/>
+          <w:rtl/>
+        </w:rPr>
+        <w:t>במדינות השונות</w:t>
+      </w:r>
+      <w:r>
+        <w:rPr>
+          <w:rFonts w:hint="cs"/>
+          <w:rtl/>
+        </w:rPr>
+        <w:t xml:space="preserve"> לאורך זמן</w:t>
+      </w:r>
+      <w:r>
+        <w:rPr>
+          <w:rFonts w:hint="cs"/>
+          <w:rtl/>
+        </w:rPr>
+        <w:t>.</w:t>
+      </w:r>
+    </w:p>
+    <w:p>
+      <w:pPr>
+        <w:rPr>
+          <w:rtl/>
+        </w:rPr>
+      </w:pPr>
       <w:r>
         <w:rPr>
           <w:rFonts w:hint="cs"/>
@@ -519,17 +625,8 @@
           <w:rFonts w:hint="cs"/>
           <w:rtl/>
         </w:rPr>
-        <w:t xml:space="preserve">יריה </w:t>
-      </w:r>
-      <w:proofErr w:type="spellStart"/>
-      <w:r>
-        <w:rPr>
-          <w:rFonts w:hint="cs"/>
-          <w:rtl/>
-        </w:rPr>
-        <w:t>וטייזר</w:t>
-      </w:r>
-      <w:proofErr w:type="spellEnd"/>
+        <w:t>יריה וטייזר</w:t>
+      </w:r>
       <w:r>
         <w:rPr>
           <w:rFonts w:hint="cs"/>
@@ -552,23 +649,7 @@
           <w:rFonts w:hint="cs"/>
           <w:rtl/>
         </w:rPr>
-        <w:t xml:space="preserve"> </w:t>
-      </w:r>
-      <w:proofErr w:type="spellStart"/>
-      <w:r>
-        <w:rPr>
-          <w:rFonts w:hint="cs"/>
-          <w:rtl/>
-        </w:rPr>
-        <w:t>בגיטהאב</w:t>
-      </w:r>
-      <w:proofErr w:type="spellEnd"/>
-      <w:r>
-        <w:rPr>
-          <w:rFonts w:hint="cs"/>
-          <w:rtl/>
-        </w:rPr>
-        <w:t xml:space="preserve"> של </w:t>
+        <w:t xml:space="preserve"> בגיטהאב של </w:t>
       </w:r>
       <w:r>
         <w:t>Washington Post</w:t>
@@ -673,16 +754,10 @@
       </w:r>
       <w:r>
         <w:rPr>
-          <w:rFonts w:asciiTheme="minorBidi" w:hAnsiTheme="minorBidi"/>
-        </w:rPr>
-        <w:t>91</w:t>
-      </w:r>
-      <w:r>
-        <w:rPr>
-          <w:rFonts w:hint="cs"/>
-          <w:rtl/>
-        </w:rPr>
-        <w:t>74</w:t>
+          <w:rFonts w:asciiTheme="minorBidi" w:hAnsiTheme="minorBidi" w:hint="cs"/>
+          <w:rtl/>
+        </w:rPr>
+        <w:t>7504</w:t>
       </w:r>
       <w:r>
         <w:rPr>
@@ -716,16 +791,17 @@
       </w:r>
       <w:r>
         <w:rPr>
-          <w:rFonts w:asciiTheme="minorBidi" w:hAnsiTheme="minorBidi"/>
-        </w:rPr>
-        <w:t>56</w:t>
-      </w:r>
-      <w:r>
-        <w:rPr>
-          <w:rFonts w:hint="cs"/>
-          <w:rtl/>
-        </w:rPr>
-        <w:t xml:space="preserve">69 </w:t>
+          <w:rFonts w:asciiTheme="minorBidi" w:hAnsiTheme="minorBidi" w:hint="cs"/>
+          <w:rtl/>
+        </w:rPr>
+        <w:t>6969</w:t>
+      </w:r>
+      <w:r>
+        <w:rPr>
+          <w:rFonts w:hint="cs"/>
+          <w:rtl/>
+        </w:rPr>
+        <w:t xml:space="preserve"> </w:t>
       </w:r>
       <w:r>
         <w:rPr>
@@ -1009,23 +1085,13 @@
           <w:rtl/>
         </w:rPr>
       </w:pPr>
-      <w:proofErr w:type="spellStart"/>
-      <w:r>
-        <w:rPr>
-          <w:rFonts w:hint="cs"/>
-          <w:b/>
-          <w:rtl/>
-        </w:rPr>
-        <w:t>הדאטהסט</w:t>
-      </w:r>
-      <w:proofErr w:type="spellEnd"/>
-      <w:r>
-        <w:rPr>
-          <w:rFonts w:hint="cs"/>
-          <w:b/>
-          <w:rtl/>
-        </w:rPr>
-        <w:t xml:space="preserve"> שלנו הוא מ</w:t>
+      <w:r>
+        <w:rPr>
+          <w:rFonts w:hint="cs"/>
+          <w:b/>
+          <w:rtl/>
+        </w:rPr>
+        <w:t>הדאטהסט שלנו הוא מ</w:t>
       </w:r>
       <w:r>
         <w:rPr>
@@ -1327,14 +1393,12 @@
                 <w:b/>
               </w:rPr>
             </w:pPr>
-            <w:proofErr w:type="spellStart"/>
             <w:r>
               <w:rPr>
                 <w:b/>
               </w:rPr>
               <w:t>manner_of_death</w:t>
             </w:r>
-            <w:proofErr w:type="spellEnd"/>
           </w:p>
         </w:tc>
         <w:tc>
@@ -1778,14 +1842,12 @@
                 <w:b/>
               </w:rPr>
             </w:pPr>
-            <w:proofErr w:type="spellStart"/>
             <w:r>
               <w:rPr>
                 <w:b/>
               </w:rPr>
               <w:t>signs_of_mental_illness</w:t>
             </w:r>
-            <w:proofErr w:type="spellEnd"/>
           </w:p>
         </w:tc>
         <w:tc>
@@ -1851,14 +1913,13 @@
                 <w:b/>
               </w:rPr>
             </w:pPr>
-            <w:proofErr w:type="spellStart"/>
-            <w:r>
-              <w:rPr>
-                <w:b/>
-              </w:rPr>
+            <w:r>
+              <w:rPr>
+                <w:b/>
+              </w:rPr>
+              <w:lastRenderedPageBreak/>
               <w:t>threat_level</w:t>
             </w:r>
-            <w:proofErr w:type="spellEnd"/>
           </w:p>
         </w:tc>
         <w:tc>
@@ -1934,7 +1995,6 @@
               <w:rPr>
                 <w:b/>
               </w:rPr>
-              <w:lastRenderedPageBreak/>
               <w:t>flee</w:t>
             </w:r>
           </w:p>
@@ -1996,14 +2056,12 @@
                 <w:b/>
               </w:rPr>
             </w:pPr>
-            <w:proofErr w:type="spellStart"/>
             <w:r>
               <w:rPr>
                 <w:b/>
               </w:rPr>
               <w:t>body_camera</w:t>
             </w:r>
-            <w:proofErr w:type="spellEnd"/>
           </w:p>
         </w:tc>
         <w:tc>
@@ -2240,14 +2298,7 @@
                 <w:rFonts w:eastAsiaTheme="minorEastAsia"/>
                 <w:b/>
               </w:rPr>
-              <w:t xml:space="preserve">, </w:t>
-            </w:r>
-            <w:r>
-              <w:rPr>
-                <w:rFonts w:eastAsiaTheme="minorEastAsia"/>
-                <w:b/>
-              </w:rPr>
-              <w:t>express location of death</w:t>
+              <w:t>, express location of death</w:t>
             </w:r>
           </w:p>
         </w:tc>
@@ -2264,14 +2315,12 @@
                 <w:b/>
               </w:rPr>
             </w:pPr>
-            <w:proofErr w:type="spellStart"/>
             <w:r>
               <w:rPr>
                 <w:b/>
               </w:rPr>
               <w:t>is_geocoding_exact</w:t>
             </w:r>
-            <w:proofErr w:type="spellEnd"/>
           </w:p>
         </w:tc>
         <w:tc>
@@ -2320,35 +2369,7 @@
               <w:rPr>
                 <w:b/>
               </w:rPr>
-              <w:t>whether the location expressed by (</w:t>
-            </w:r>
-            <w:proofErr w:type="spellStart"/>
-            <w:r>
-              <w:rPr>
-                <w:b/>
-              </w:rPr>
-              <w:t>lat</w:t>
-            </w:r>
-            <w:proofErr w:type="spellEnd"/>
-            <w:r>
-              <w:rPr>
-                <w:b/>
-              </w:rPr>
-              <w:t xml:space="preserve">, </w:t>
-            </w:r>
-            <w:proofErr w:type="spellStart"/>
-            <w:r>
-              <w:rPr>
-                <w:b/>
-              </w:rPr>
-              <w:t>lon</w:t>
-            </w:r>
-            <w:proofErr w:type="spellEnd"/>
-            <w:r>
-              <w:rPr>
-                <w:b/>
-              </w:rPr>
-              <w:t xml:space="preserve">) is </w:t>
+              <w:t xml:space="preserve">whether the location expressed by (lat, lon) is </w:t>
             </w:r>
             <w:r>
               <w:rPr>
@@ -2371,14 +2392,12 @@
                 <w:b/>
               </w:rPr>
             </w:pPr>
-            <w:proofErr w:type="spellStart"/>
             <w:r>
               <w:rPr>
                 <w:b/>
               </w:rPr>
               <w:t>race_full</w:t>
             </w:r>
-            <w:proofErr w:type="spellEnd"/>
           </w:p>
         </w:tc>
         <w:tc>
@@ -2438,14 +2457,12 @@
                 <w:b/>
               </w:rPr>
             </w:pPr>
-            <w:proofErr w:type="spellStart"/>
             <w:r>
               <w:rPr>
                 <w:b/>
               </w:rPr>
               <w:t>state_full</w:t>
             </w:r>
-            <w:proofErr w:type="spellEnd"/>
           </w:p>
         </w:tc>
         <w:tc>
@@ -2694,14 +2711,12 @@
                 <w:b/>
               </w:rPr>
             </w:pPr>
-            <w:proofErr w:type="spellStart"/>
             <w:r>
               <w:rPr>
                 <w:b/>
               </w:rPr>
               <w:t>gender_binary</w:t>
             </w:r>
-            <w:proofErr w:type="spellEnd"/>
           </w:p>
         </w:tc>
         <w:tc>
@@ -2780,33 +2795,782 @@
     </w:p>
     <w:p>
       <w:pPr>
-        <w:rPr>
-          <w:b/>
-          <w:rtl/>
-        </w:rPr>
-      </w:pPr>
-      <w:r>
-        <w:rPr>
-          <w:rFonts w:hint="cs"/>
-          <w:b/>
-          <w:rtl/>
-        </w:rPr>
-        <w:t>3</w:t>
-      </w:r>
-    </w:p>
-    <w:p>
-      <w:pPr>
-        <w:rPr>
-          <w:b/>
-          <w:rtl/>
-        </w:rPr>
-      </w:pPr>
-      <w:r>
-        <w:rPr>
-          <w:rFonts w:hint="cs"/>
-          <w:b/>
-          <w:rtl/>
-        </w:rPr>
+        <w:bidi w:val="0"/>
+        <w:rPr>
+          <w:b/>
+          <w:rtl/>
+        </w:rPr>
+      </w:pPr>
+      <w:r>
+        <w:rPr>
+          <w:b/>
+          <w:rtl/>
+        </w:rPr>
+        <w:br w:type="page"/>
+      </w:r>
+    </w:p>
+    <w:p>
+      <w:pPr>
+        <w:rPr>
+          <w:b/>
+          <w:bCs/>
+          <w:sz w:val="28"/>
+          <w:szCs w:val="28"/>
+          <w:u w:val="single"/>
+          <w:rtl/>
+        </w:rPr>
+      </w:pPr>
+      <w:r>
+        <w:rPr>
+          <w:rFonts w:hint="cs"/>
+          <w:b/>
+          <w:bCs/>
+          <w:sz w:val="28"/>
+          <w:szCs w:val="28"/>
+          <w:u w:val="single"/>
+          <w:rtl/>
+        </w:rPr>
+        <w:lastRenderedPageBreak/>
+        <w:t>מטלות משתמש:</w:t>
+      </w:r>
+    </w:p>
+    <w:p>
+      <w:pPr>
+        <w:rPr>
+          <w:b/>
+          <w:rtl/>
+        </w:rPr>
+      </w:pPr>
+      <w:r>
+        <w:rPr>
+          <w:rFonts w:hint="cs"/>
+          <w:b/>
+          <w:rtl/>
+        </w:rPr>
+        <w:t>הוויזואליזצי</w:t>
+      </w:r>
+      <w:r>
+        <w:rPr>
+          <w:rFonts w:hint="eastAsia"/>
+          <w:b/>
+          <w:rtl/>
+        </w:rPr>
+        <w:t>ה</w:t>
+      </w:r>
+      <w:r>
+        <w:rPr>
+          <w:rFonts w:hint="cs"/>
+          <w:b/>
+          <w:rtl/>
+        </w:rPr>
+        <w:t xml:space="preserve"> עוסקת במקרים אשר התרחשו בארצות הברית שבהם המשטרה הרגה ביריי</w:t>
+      </w:r>
+      <w:r>
+        <w:rPr>
+          <w:rFonts w:hint="eastAsia"/>
+          <w:b/>
+          <w:rtl/>
+        </w:rPr>
+        <w:t>ה</w:t>
+      </w:r>
+      <w:r>
+        <w:rPr>
+          <w:rFonts w:hint="cs"/>
+          <w:b/>
+          <w:rtl/>
+        </w:rPr>
+        <w:t xml:space="preserve"> אנשים כחלק מניסיו</w:t>
+      </w:r>
+      <w:r>
+        <w:rPr>
+          <w:rFonts w:hint="eastAsia"/>
+          <w:b/>
+          <w:rtl/>
+        </w:rPr>
+        <w:t>ן</w:t>
+      </w:r>
+      <w:r>
+        <w:rPr>
+          <w:rFonts w:hint="cs"/>
+          <w:b/>
+          <w:rtl/>
+        </w:rPr>
+        <w:t xml:space="preserve"> מעצר.</w:t>
+      </w:r>
+      <w:r>
+        <w:rPr>
+          <w:b/>
+          <w:rtl/>
+        </w:rPr>
+        <w:br/>
+      </w:r>
+      <w:r>
+        <w:rPr>
+          <w:rFonts w:hint="cs"/>
+          <w:b/>
+          <w:rtl/>
+        </w:rPr>
+        <w:t>הוויזואליזציה עונה על שאלות מתחום ביקור</w:t>
+      </w:r>
+      <w:r>
+        <w:rPr>
+          <w:rFonts w:hint="eastAsia"/>
+          <w:b/>
+          <w:rtl/>
+        </w:rPr>
+        <w:t>ת</w:t>
+      </w:r>
+      <w:r>
+        <w:rPr>
+          <w:rFonts w:hint="cs"/>
+          <w:b/>
+          <w:rtl/>
+        </w:rPr>
+        <w:t xml:space="preserve"> על המשטרה וניתוח האגרסיביות שלה.</w:t>
+      </w:r>
+    </w:p>
+    <w:p>
+      <w:pPr>
+        <w:rPr>
+          <w:b/>
+          <w:rtl/>
+        </w:rPr>
+      </w:pPr>
+    </w:p>
+    <w:p>
+      <w:pPr>
+        <w:rPr>
+          <w:b/>
+          <w:rtl/>
+        </w:rPr>
+      </w:pPr>
+      <w:r>
+        <w:rPr>
+          <w:rFonts w:hint="cs"/>
+          <w:b/>
+          <w:rtl/>
+        </w:rPr>
+        <w:t>השאלות עליהן ניתן לענות הן:</w:t>
+      </w:r>
+    </w:p>
+    <w:tbl>
+      <w:tblPr>
+        <w:tblStyle w:val="TableGrid"/>
+        <w:bidiVisual/>
+        <w:tblW w:w="0" w:type="auto"/>
+        <w:tblLook w:val="04A0" w:firstRow="1" w:lastRow="0" w:firstColumn="1" w:lastColumn="0" w:noHBand="0" w:noVBand="1"/>
+      </w:tblPr>
+      <w:tblGrid>
+        <w:gridCol w:w="3343"/>
+        <w:gridCol w:w="1560"/>
+        <w:gridCol w:w="3393"/>
+      </w:tblGrid>
+      <w:tr>
+        <w:tc>
+          <w:tcPr>
+            <w:tcW w:w="3343" w:type="dxa"/>
+          </w:tcPr>
+          <w:p>
+            <w:pPr>
+              <w:jc w:val="center"/>
+              <w:rPr>
+                <w:b/>
+                <w:rtl/>
+              </w:rPr>
+            </w:pPr>
+            <w:r>
+              <w:rPr>
+                <w:rFonts w:hint="cs"/>
+                <w:b/>
+                <w:rtl/>
+              </w:rPr>
+              <w:t>השאלה</w:t>
+            </w:r>
+          </w:p>
+        </w:tc>
+        <w:tc>
+          <w:tcPr>
+            <w:tcW w:w="1560" w:type="dxa"/>
+          </w:tcPr>
+          <w:p>
+            <w:pPr>
+              <w:jc w:val="center"/>
+              <w:rPr>
+                <w:b/>
+                <w:rtl/>
+              </w:rPr>
+            </w:pPr>
+            <w:r>
+              <w:rPr>
+                <w:rFonts w:hint="cs"/>
+                <w:b/>
+              </w:rPr>
+              <w:t>A</w:t>
+            </w:r>
+            <w:r>
+              <w:rPr>
+                <w:b/>
+              </w:rPr>
+              <w:t>ction</w:t>
+            </w:r>
+          </w:p>
+        </w:tc>
+        <w:tc>
+          <w:tcPr>
+            <w:tcW w:w="3393" w:type="dxa"/>
+          </w:tcPr>
+          <w:p>
+            <w:pPr>
+              <w:jc w:val="center"/>
+              <w:rPr>
+                <w:b/>
+                <w:rtl/>
+              </w:rPr>
+            </w:pPr>
+            <w:r>
+              <w:rPr>
+                <w:b/>
+              </w:rPr>
+              <w:t>Target</w:t>
+            </w:r>
+          </w:p>
+        </w:tc>
+      </w:tr>
+      <w:tr>
+        <w:trPr>
+          <w:trHeight w:val="630"/>
+        </w:trPr>
+        <w:tc>
+          <w:tcPr>
+            <w:tcW w:w="3343" w:type="dxa"/>
+          </w:tcPr>
+          <w:p>
+            <w:pPr>
+              <w:rPr>
+                <w:b/>
+                <w:rtl/>
+              </w:rPr>
+            </w:pPr>
+            <w:r>
+              <w:rPr>
+                <w:rFonts w:hint="cs"/>
+                <w:b/>
+                <w:rtl/>
+              </w:rPr>
+              <w:t>האם רמת האגרסיביות של השוטרים בארצות הברית קטנה עם הזמן?</w:t>
+            </w:r>
+          </w:p>
+        </w:tc>
+        <w:tc>
+          <w:tcPr>
+            <w:tcW w:w="1560" w:type="dxa"/>
+          </w:tcPr>
+          <w:p>
+            <w:pPr>
+              <w:jc w:val="center"/>
+              <w:rPr>
+                <w:b/>
+                <w:bCs/>
+              </w:rPr>
+            </w:pPr>
+            <w:r>
+              <w:rPr>
+                <w:b/>
+                <w:bCs/>
+              </w:rPr>
+              <w:t>C</w:t>
+            </w:r>
+            <w:r>
+              <w:rPr>
+                <w:b/>
+                <w:bCs/>
+              </w:rPr>
+              <w:t>ompare</w:t>
+            </w:r>
+          </w:p>
+        </w:tc>
+        <w:tc>
+          <w:tcPr>
+            <w:tcW w:w="3393" w:type="dxa"/>
+          </w:tcPr>
+          <w:p>
+            <w:pPr>
+              <w:rPr>
+                <w:b/>
+                <w:rtl/>
+              </w:rPr>
+            </w:pPr>
+            <w:r>
+              <w:rPr>
+                <w:rFonts w:hint="cs"/>
+                <w:b/>
+                <w:rtl/>
+              </w:rPr>
+              <w:t>כמות האנשים שמתו כל שנה.</w:t>
+            </w:r>
+          </w:p>
+        </w:tc>
+      </w:tr>
+      <w:tr>
+        <w:trPr>
+          <w:trHeight w:val="700"/>
+        </w:trPr>
+        <w:tc>
+          <w:tcPr>
+            <w:tcW w:w="3343" w:type="dxa"/>
+          </w:tcPr>
+          <w:p>
+            <w:pPr>
+              <w:rPr>
+                <w:b/>
+                <w:rtl/>
+              </w:rPr>
+            </w:pPr>
+            <w:r>
+              <w:rPr>
+                <w:rFonts w:hint="cs"/>
+                <w:b/>
+                <w:rtl/>
+              </w:rPr>
+              <w:t xml:space="preserve">באיזה מדינות המשטרה </w:t>
+            </w:r>
+            <w:r>
+              <w:rPr>
+                <w:rFonts w:hint="cs"/>
+                <w:b/>
+                <w:rtl/>
+              </w:rPr>
+              <w:t>מתנהגת באופן</w:t>
+            </w:r>
+            <w:r>
+              <w:rPr>
+                <w:rFonts w:hint="cs"/>
+                <w:b/>
+                <w:rtl/>
+              </w:rPr>
+              <w:t xml:space="preserve"> אלי</w:t>
+            </w:r>
+            <w:r>
+              <w:rPr>
+                <w:rFonts w:hint="cs"/>
+                <w:b/>
+                <w:rtl/>
+              </w:rPr>
+              <w:t>ם במיוחד</w:t>
+            </w:r>
+            <w:r>
+              <w:rPr>
+                <w:rFonts w:hint="cs"/>
+                <w:b/>
+                <w:rtl/>
+              </w:rPr>
+              <w:t>?</w:t>
+            </w:r>
+          </w:p>
+        </w:tc>
+        <w:tc>
+          <w:tcPr>
+            <w:tcW w:w="1560" w:type="dxa"/>
+          </w:tcPr>
+          <w:p>
+            <w:pPr>
+              <w:jc w:val="center"/>
+              <w:rPr>
+                <w:b/>
+              </w:rPr>
+            </w:pPr>
+            <w:r>
+              <w:rPr>
+                <w:b/>
+              </w:rPr>
+              <w:t>Locate</w:t>
+            </w:r>
+          </w:p>
+        </w:tc>
+        <w:tc>
+          <w:tcPr>
+            <w:tcW w:w="3393" w:type="dxa"/>
+          </w:tcPr>
+          <w:p>
+            <w:pPr>
+              <w:rPr>
+                <w:b/>
+                <w:rtl/>
+              </w:rPr>
+            </w:pPr>
+            <w:r>
+              <w:rPr>
+                <w:rFonts w:hint="cs"/>
+                <w:b/>
+                <w:rtl/>
+              </w:rPr>
+              <w:t>המדינות עם כמות המתים הגבוהות ביותר.</w:t>
+            </w:r>
+          </w:p>
+        </w:tc>
+      </w:tr>
+      <w:tr>
+        <w:trPr>
+          <w:trHeight w:val="976"/>
+        </w:trPr>
+        <w:tc>
+          <w:tcPr>
+            <w:tcW w:w="3343" w:type="dxa"/>
+          </w:tcPr>
+          <w:p>
+            <w:pPr>
+              <w:rPr>
+                <w:b/>
+                <w:rtl/>
+              </w:rPr>
+            </w:pPr>
+            <w:r>
+              <w:rPr>
+                <w:rFonts w:hint="cs"/>
+                <w:b/>
+                <w:rtl/>
+              </w:rPr>
+              <w:t xml:space="preserve">האם אפשר לראות שינוי בהתנהגות המשטרה </w:t>
+            </w:r>
+            <w:r>
+              <w:rPr>
+                <w:rFonts w:hint="cs"/>
+                <w:b/>
+                <w:rtl/>
+              </w:rPr>
+              <w:t>עבור כל</w:t>
+            </w:r>
+            <w:r>
+              <w:rPr>
+                <w:rFonts w:hint="cs"/>
+                <w:b/>
+                <w:rtl/>
+              </w:rPr>
+              <w:t xml:space="preserve"> </w:t>
+            </w:r>
+            <w:r>
+              <w:rPr>
+                <w:rFonts w:hint="cs"/>
+                <w:b/>
+                <w:rtl/>
+              </w:rPr>
+              <w:t>מין</w:t>
+            </w:r>
+            <w:r>
+              <w:rPr>
+                <w:rFonts w:hint="cs"/>
+                <w:b/>
+                <w:rtl/>
+              </w:rPr>
+              <w:t>?</w:t>
+            </w:r>
+          </w:p>
+        </w:tc>
+        <w:tc>
+          <w:tcPr>
+            <w:tcW w:w="1560" w:type="dxa"/>
+          </w:tcPr>
+          <w:p>
+            <w:pPr>
+              <w:jc w:val="center"/>
+              <w:rPr>
+                <w:b/>
+                <w:rtl/>
+              </w:rPr>
+            </w:pPr>
+            <w:r>
+              <w:rPr>
+                <w:b/>
+              </w:rPr>
+              <w:t>Compare</w:t>
+            </w:r>
+          </w:p>
+        </w:tc>
+        <w:tc>
+          <w:tcPr>
+            <w:tcW w:w="3393" w:type="dxa"/>
+          </w:tcPr>
+          <w:p>
+            <w:pPr>
+              <w:rPr>
+                <w:b/>
+                <w:rtl/>
+              </w:rPr>
+            </w:pPr>
+            <w:r>
+              <w:rPr>
+                <w:rFonts w:hint="cs"/>
+                <w:b/>
+                <w:rtl/>
+              </w:rPr>
+              <w:t xml:space="preserve">ההבדל בין כמות האנשים מאותו המין שמתו בטווח תאריכים כלשהו (כל שנה/חודש וכדומה) </w:t>
+            </w:r>
+          </w:p>
+        </w:tc>
+      </w:tr>
+      <w:tr>
+        <w:trPr>
+          <w:trHeight w:val="692"/>
+        </w:trPr>
+        <w:tc>
+          <w:tcPr>
+            <w:tcW w:w="3343" w:type="dxa"/>
+          </w:tcPr>
+          <w:p>
+            <w:pPr>
+              <w:rPr>
+                <w:b/>
+                <w:rtl/>
+              </w:rPr>
+            </w:pPr>
+            <w:r>
+              <w:rPr>
+                <w:rFonts w:hint="cs"/>
+                <w:b/>
+                <w:rtl/>
+              </w:rPr>
+              <w:t>האם יש הבדל בין המדינות עבו</w:t>
+            </w:r>
+            <w:r>
+              <w:rPr>
+                <w:rFonts w:hint="cs"/>
+                <w:b/>
+                <w:rtl/>
+              </w:rPr>
+              <w:t>ר</w:t>
+            </w:r>
+            <w:r>
+              <w:rPr>
+                <w:rFonts w:hint="cs"/>
+                <w:b/>
+                <w:rtl/>
+              </w:rPr>
+              <w:t xml:space="preserve"> גזע ספציפי?</w:t>
+            </w:r>
+          </w:p>
+        </w:tc>
+        <w:tc>
+          <w:tcPr>
+            <w:tcW w:w="1560" w:type="dxa"/>
+          </w:tcPr>
+          <w:p>
+            <w:pPr>
+              <w:jc w:val="center"/>
+              <w:rPr>
+                <w:b/>
+                <w:rtl/>
+              </w:rPr>
+            </w:pPr>
+            <w:r>
+              <w:rPr>
+                <w:b/>
+              </w:rPr>
+              <w:t>Discover</w:t>
+            </w:r>
+          </w:p>
+        </w:tc>
+        <w:tc>
+          <w:tcPr>
+            <w:tcW w:w="3393" w:type="dxa"/>
+          </w:tcPr>
+          <w:p>
+            <w:pPr>
+              <w:rPr>
+                <w:b/>
+                <w:rtl/>
+              </w:rPr>
+            </w:pPr>
+            <w:r>
+              <w:rPr>
+                <w:rFonts w:hint="cs"/>
+                <w:b/>
+                <w:rtl/>
+              </w:rPr>
+              <w:t>המדינות שבהן מתו אנשים מכל גזע.</w:t>
+            </w:r>
+          </w:p>
+        </w:tc>
+      </w:tr>
+      <w:tr>
+        <w:trPr>
+          <w:trHeight w:val="844"/>
+        </w:trPr>
+        <w:tc>
+          <w:tcPr>
+            <w:tcW w:w="3343" w:type="dxa"/>
+          </w:tcPr>
+          <w:p>
+            <w:pPr>
+              <w:rPr>
+                <w:b/>
+                <w:rtl/>
+              </w:rPr>
+            </w:pPr>
+            <w:r>
+              <w:rPr>
+                <w:rFonts w:hint="cs"/>
+                <w:b/>
+                <w:rtl/>
+              </w:rPr>
+              <w:t>האם רמת האגרסיביות של השוטרים ירדה עם הזמן עבור גזעים שונים?</w:t>
+            </w:r>
+          </w:p>
+        </w:tc>
+        <w:tc>
+          <w:tcPr>
+            <w:tcW w:w="1560" w:type="dxa"/>
+          </w:tcPr>
+          <w:p>
+            <w:pPr>
+              <w:jc w:val="center"/>
+              <w:rPr>
+                <w:b/>
+                <w:rtl/>
+              </w:rPr>
+            </w:pPr>
+            <w:r>
+              <w:rPr>
+                <w:rFonts w:hint="cs"/>
+                <w:b/>
+              </w:rPr>
+              <w:t>C</w:t>
+            </w:r>
+            <w:r>
+              <w:rPr>
+                <w:b/>
+              </w:rPr>
+              <w:t>ompare</w:t>
+            </w:r>
+          </w:p>
+        </w:tc>
+        <w:tc>
+          <w:tcPr>
+            <w:tcW w:w="3393" w:type="dxa"/>
+          </w:tcPr>
+          <w:p>
+            <w:pPr>
+              <w:rPr>
+                <w:b/>
+                <w:rtl/>
+              </w:rPr>
+            </w:pPr>
+            <w:r>
+              <w:rPr>
+                <w:rFonts w:hint="cs"/>
+                <w:b/>
+                <w:rtl/>
+              </w:rPr>
+              <w:t>כמות האנשים שמתו מכל גזע כל שנה.</w:t>
+            </w:r>
+          </w:p>
+        </w:tc>
+      </w:tr>
+      <w:tr>
+        <w:trPr>
+          <w:trHeight w:val="844"/>
+        </w:trPr>
+        <w:tc>
+          <w:tcPr>
+            <w:tcW w:w="3343" w:type="dxa"/>
+          </w:tcPr>
+          <w:p>
+            <w:pPr>
+              <w:rPr>
+                <w:b/>
+                <w:rtl/>
+              </w:rPr>
+            </w:pPr>
+            <w:r>
+              <w:rPr>
+                <w:rFonts w:hint="cs"/>
+                <w:b/>
+                <w:rtl/>
+              </w:rPr>
+              <w:t xml:space="preserve">באיזה מדינות מתו יותר מ100 אנשים? </w:t>
+            </w:r>
+          </w:p>
+        </w:tc>
+        <w:tc>
+          <w:tcPr>
+            <w:tcW w:w="1560" w:type="dxa"/>
+          </w:tcPr>
+          <w:p>
+            <w:pPr>
+              <w:jc w:val="center"/>
+              <w:rPr>
+                <w:b/>
+                <w:rtl/>
+              </w:rPr>
+            </w:pPr>
+            <w:r>
+              <w:rPr>
+                <w:b/>
+              </w:rPr>
+              <w:t>Browse</w:t>
+            </w:r>
+          </w:p>
+        </w:tc>
+        <w:tc>
+          <w:tcPr>
+            <w:tcW w:w="3393" w:type="dxa"/>
+          </w:tcPr>
+          <w:p>
+            <w:pPr>
+              <w:rPr>
+                <w:b/>
+                <w:rtl/>
+              </w:rPr>
+            </w:pPr>
+            <w:r>
+              <w:rPr>
+                <w:rFonts w:hint="cs"/>
+                <w:b/>
+                <w:rtl/>
+              </w:rPr>
+              <w:t>המדינות שבהן מתו יותר מ-100 אנשים.</w:t>
+            </w:r>
+          </w:p>
+        </w:tc>
+      </w:tr>
+    </w:tbl>
+    <w:p>
+      <w:pPr>
+        <w:rPr>
+          <w:b/>
+          <w:rtl/>
+        </w:rPr>
+      </w:pPr>
+    </w:p>
+    <w:p>
+      <w:pPr>
+        <w:bidi w:val="0"/>
+        <w:rPr>
+          <w:b/>
+          <w:rtl/>
+        </w:rPr>
+      </w:pPr>
+      <w:r>
+        <w:rPr>
+          <w:b/>
+          <w:rtl/>
+        </w:rPr>
+        <w:br w:type="page"/>
+      </w:r>
+    </w:p>
+    <w:p>
+      <w:pPr>
+        <w:rPr>
+          <w:b/>
+          <w:rtl/>
+        </w:rPr>
+      </w:pPr>
+      <w:r>
+        <w:rPr>
+          <w:rFonts w:hint="cs"/>
+          <w:b/>
+          <w:rtl/>
+        </w:rPr>
+        <w:lastRenderedPageBreak/>
         <w:t>4</w:t>
       </w:r>
     </w:p>
@@ -3552,7 +4316,6 @@
         </w:rPr>
         <w:t xml:space="preserve">השתמשנו בחבילה </w:t>
       </w:r>
-      <w:proofErr w:type="spellStart"/>
       <w:r>
         <w:rPr>
           <w:b/>
@@ -3571,7 +4334,6 @@
         </w:rPr>
         <w:t>.Nominatim</w:t>
       </w:r>
-      <w:proofErr w:type="spellEnd"/>
       <w:r>
         <w:rPr>
           <w:rFonts w:hint="cs"/>
@@ -3625,16 +4387,15 @@
           <w:b/>
           <w:rtl/>
         </w:rPr>
+        <w:lastRenderedPageBreak/>
         <w:t xml:space="preserve">ובנוסף, שינינו את </w:t>
       </w:r>
-      <w:proofErr w:type="spellStart"/>
       <w:r>
         <w:rPr>
           <w:b/>
         </w:rPr>
         <w:t>is_geocoding_exact</w:t>
       </w:r>
-      <w:proofErr w:type="spellEnd"/>
       <w:r>
         <w:rPr>
           <w:rFonts w:hint="cs"/>
@@ -3926,7 +4687,6 @@
     <w:p>
       <w:pPr>
         <w:rPr>
-          <w:rFonts w:hint="cs"/>
           <w:b/>
           <w:rtl/>
         </w:rPr>
@@ -3949,26 +4709,7 @@
           <w:b/>
           <w:rtl/>
         </w:rPr>
-        <w:lastRenderedPageBreak/>
-        <w:t xml:space="preserve">תמונות של </w:t>
-      </w:r>
-      <w:proofErr w:type="spellStart"/>
-      <w:r>
-        <w:rPr>
-          <w:rFonts w:hint="cs"/>
-          <w:b/>
-          <w:rtl/>
-        </w:rPr>
-        <w:t>הויזואליזציה</w:t>
-      </w:r>
-      <w:proofErr w:type="spellEnd"/>
-      <w:r>
-        <w:rPr>
-          <w:rFonts w:hint="cs"/>
-          <w:b/>
-          <w:rtl/>
-        </w:rPr>
-        <w:t>:</w:t>
+        <w:t>תמונות של הויזואליזציה:</w:t>
       </w:r>
     </w:p>
     <w:p>
@@ -3979,15 +4720,32 @@
           <w:rtl/>
         </w:rPr>
       </w:pPr>
+    </w:p>
+    <w:p>
+      <w:pPr>
+        <w:pStyle w:val="ListParagraph"/>
+        <w:rPr>
+          <w:b/>
+          <w:rtl/>
+        </w:rPr>
+      </w:pPr>
+    </w:p>
+    <w:p>
+      <w:pPr>
+        <w:pStyle w:val="ListParagraph"/>
+        <w:rPr>
+          <w:b/>
+        </w:rPr>
+      </w:pPr>
       <w:r>
         <w:rPr>
           <w:noProof/>
         </w:rPr>
         <w:drawing>
-          <wp:inline distT="0" distB="0" distL="0" distR="0" wp14:anchorId="7E8A7A72" wp14:editId="4F3A94E2">
-            <wp:extent cx="5274310" cy="1760220"/>
-            <wp:effectExtent l="0" t="0" r="2540" b="0"/>
-            <wp:docPr id="3" name="Picture 3" descr="Chart, bar chart&#10;&#10;Description automatically generated"/>
+          <wp:inline distT="0" distB="0" distL="0" distR="0" wp14:anchorId="65593565" wp14:editId="2D55AA3A">
+            <wp:extent cx="5274310" cy="2562860"/>
+            <wp:effectExtent l="0" t="0" r="2540" b="8890"/>
+            <wp:docPr id="2" name="Picture 2" descr="Graphical user interface, chart, application, Excel&#10;&#10;Description automatically generated"/>
             <wp:cNvGraphicFramePr>
               <a:graphicFrameLocks xmlns:a="http://schemas.openxmlformats.org/drawingml/2006/main" noChangeAspect="1"/>
             </wp:cNvGraphicFramePr>
@@ -3995,13 +4753,121 @@
               <a:graphicData uri="http://schemas.openxmlformats.org/drawingml/2006/picture">
                 <pic:pic xmlns:pic="http://schemas.openxmlformats.org/drawingml/2006/picture">
                   <pic:nvPicPr>
-                    <pic:cNvPr id="3" name="Picture 3" descr="Chart, bar chart&#10;&#10;Description automatically generated"/>
+                    <pic:cNvPr id="2" name="Picture 2" descr="Graphical user interface, chart, application, Excel&#10;&#10;Description automatically generated"/>
+                    <pic:cNvPicPr/>
+                  </pic:nvPicPr>
+                  <pic:blipFill>
+                    <a:blip r:embed="rId10"/>
+                    <a:stretch>
+                      <a:fillRect/>
+                    </a:stretch>
+                  </pic:blipFill>
+                  <pic:spPr>
+                    <a:xfrm>
+                      <a:off x="0" y="0"/>
+                      <a:ext cx="5274310" cy="2562860"/>
+                    </a:xfrm>
+                    <a:prstGeom prst="rect">
+                      <a:avLst/>
+                    </a:prstGeom>
+                  </pic:spPr>
+                </pic:pic>
+              </a:graphicData>
+            </a:graphic>
+          </wp:inline>
+        </w:drawing>
+      </w:r>
+    </w:p>
+    <w:p>
+      <w:pPr>
+        <w:pStyle w:val="ListParagraph"/>
+        <w:rPr>
+          <w:b/>
+          <w:rtl/>
+        </w:rPr>
+      </w:pPr>
+    </w:p>
+    <w:p>
+      <w:pPr>
+        <w:pStyle w:val="ListParagraph"/>
+        <w:rPr>
+          <w:b/>
+        </w:rPr>
+      </w:pPr>
+      <w:r>
+        <w:rPr>
+          <w:rFonts w:hint="cs"/>
+          <w:b/>
+          <w:rtl/>
+        </w:rPr>
+        <w:t xml:space="preserve">אחד </w:t>
+      </w:r>
+      <w:r>
+        <w:rPr>
+          <w:rFonts w:hint="cs"/>
+          <w:b/>
+          <w:rtl/>
+        </w:rPr>
+        <w:t>הפילטרים העיקריים שלנו הם הפילטרים של התאריכים והשנים</w:t>
+      </w:r>
+      <w:r>
+        <w:rPr>
+          <w:rFonts w:hint="cs"/>
+          <w:b/>
+          <w:rtl/>
+        </w:rPr>
+        <w:t xml:space="preserve"> אשר ניתנים לשינוי בעזרת הסליידר לפי שנים או בחירת טווח תאריכים ספציפי.</w:t>
+      </w:r>
+    </w:p>
+    <w:p>
+      <w:pPr>
+        <w:pStyle w:val="ListParagraph"/>
+        <w:rPr>
+          <w:rFonts w:hint="cs"/>
+          <w:b/>
+        </w:rPr>
+      </w:pPr>
+      <w:r>
+        <w:rPr>
+          <w:rFonts w:hint="cs"/>
+          <w:b/>
+          <w:rtl/>
+        </w:rPr>
+        <w:t>הפילטרים:</w:t>
+      </w:r>
+    </w:p>
+    <w:p>
+      <w:pPr>
+        <w:pStyle w:val="ListParagraph"/>
+        <w:rPr>
+          <w:b/>
+          <w:rtl/>
+        </w:rPr>
+      </w:pPr>
+      <w:r>
+        <w:rPr>
+          <w:b/>
+          <w:noProof/>
+        </w:rPr>
+        <w:drawing>
+          <wp:inline distT="0" distB="0" distL="0" distR="0" wp14:anchorId="0B428B8F" wp14:editId="12F0A00E">
+            <wp:extent cx="5264150" cy="444500"/>
+            <wp:effectExtent l="0" t="0" r="0" b="0"/>
+            <wp:docPr id="7" name="Picture 7"/>
+            <wp:cNvGraphicFramePr>
+              <a:graphicFrameLocks xmlns:a="http://schemas.openxmlformats.org/drawingml/2006/main" noChangeAspect="1"/>
+            </wp:cNvGraphicFramePr>
+            <a:graphic xmlns:a="http://schemas.openxmlformats.org/drawingml/2006/main">
+              <a:graphicData uri="http://schemas.openxmlformats.org/drawingml/2006/picture">
+                <pic:pic xmlns:pic="http://schemas.openxmlformats.org/drawingml/2006/picture">
+                  <pic:nvPicPr>
+                    <pic:cNvPr id="0" name="Picture 2"/>
                     <pic:cNvPicPr>
                       <a:picLocks noChangeAspect="1" noChangeArrowheads="1"/>
                     </pic:cNvPicPr>
                   </pic:nvPicPr>
                   <pic:blipFill>
-                    <a:blip r:embed="rId10" cstate="print">
+                    <a:blip r:embed="rId11" cstate="print">
                       <a:extLst>
                         <a:ext uri="{28A0092B-C50C-407E-A947-70E740481C1C}">
                           <a14:useLocalDpi xmlns:a14="http://schemas.microsoft.com/office/drawing/2010/main" val="0"/>
@@ -4016,7 +4882,7 @@
                   <pic:spPr bwMode="auto">
                     <a:xfrm>
                       <a:off x="0" y="0"/>
-                      <a:ext cx="5274310" cy="1760220"/>
+                      <a:ext cx="5264150" cy="444500"/>
                     </a:xfrm>
                     <a:prstGeom prst="rect">
                       <a:avLst/>
@@ -4032,24 +4898,16 @@
           </wp:inline>
         </w:drawing>
       </w:r>
-    </w:p>
-    <w:p>
-      <w:pPr>
-        <w:pStyle w:val="ListParagraph"/>
-        <w:rPr>
-          <w:b/>
-          <w:rtl/>
-        </w:rPr>
-      </w:pPr>
-      <w:r>
-        <w:rPr>
+      <w:r>
+        <w:rPr>
+          <w:b/>
           <w:noProof/>
         </w:rPr>
         <w:drawing>
-          <wp:inline distT="0" distB="0" distL="0" distR="0" wp14:anchorId="33196615" wp14:editId="5ED8EB93">
-            <wp:extent cx="5274310" cy="3593465"/>
-            <wp:effectExtent l="0" t="0" r="2540" b="6985"/>
-            <wp:docPr id="4" name="Picture 4" descr="Chart&#10;&#10;Description automatically generated with medium confidence"/>
+          <wp:inline distT="0" distB="0" distL="0" distR="0" wp14:anchorId="2BEEB70E" wp14:editId="38AD036C">
+            <wp:extent cx="1663190" cy="1832708"/>
+            <wp:effectExtent l="0" t="0" r="0" b="0"/>
+            <wp:docPr id="6" name="Picture 6" descr="Graphical user interface, application, table&#10;&#10;Description automatically generated"/>
             <wp:cNvGraphicFramePr>
               <a:graphicFrameLocks xmlns:a="http://schemas.openxmlformats.org/drawingml/2006/main" noChangeAspect="1"/>
             </wp:cNvGraphicFramePr>
@@ -4057,13 +4915,13 @@
               <a:graphicData uri="http://schemas.openxmlformats.org/drawingml/2006/picture">
                 <pic:pic xmlns:pic="http://schemas.openxmlformats.org/drawingml/2006/picture">
                   <pic:nvPicPr>
-                    <pic:cNvPr id="4" name="Picture 4" descr="Chart&#10;&#10;Description automatically generated with medium confidence"/>
+                    <pic:cNvPr id="6" name="Picture 6" descr="Graphical user interface, application, table&#10;&#10;Description automatically generated"/>
                     <pic:cNvPicPr>
                       <a:picLocks noChangeAspect="1" noChangeArrowheads="1"/>
                     </pic:cNvPicPr>
                   </pic:nvPicPr>
                   <pic:blipFill>
-                    <a:blip r:embed="rId11">
+                    <a:blip r:embed="rId12" cstate="print">
                       <a:extLst>
                         <a:ext uri="{28A0092B-C50C-407E-A947-70E740481C1C}">
                           <a14:useLocalDpi xmlns:a14="http://schemas.microsoft.com/office/drawing/2010/main" val="0"/>
@@ -4078,7 +4936,7 @@
                   <pic:spPr bwMode="auto">
                     <a:xfrm>
                       <a:off x="0" y="0"/>
-                      <a:ext cx="5274310" cy="3593465"/>
+                      <a:ext cx="1684303" cy="1855972"/>
                     </a:xfrm>
                     <a:prstGeom prst="rect">
                       <a:avLst/>
@@ -4094,6 +4952,12 @@
           </wp:inline>
         </w:drawing>
       </w:r>
+      <w:r>
+        <w:rPr>
+          <w:b/>
+        </w:rPr>
+        <w:br w:type="page"/>
+      </w:r>
     </w:p>
     <w:p>
       <w:pPr>
@@ -4105,14 +4969,31 @@
       </w:pPr>
       <w:r>
         <w:rPr>
+          <w:rFonts w:hint="cs"/>
+          <w:b/>
+          <w:rtl/>
+        </w:rPr>
+        <w:lastRenderedPageBreak/>
+        <w:t>הוויזואליזציה:</w:t>
+      </w:r>
+    </w:p>
+    <w:p>
+      <w:pPr>
+        <w:pStyle w:val="ListParagraph"/>
+        <w:rPr>
+          <w:b/>
+          <w:rtl/>
+        </w:rPr>
+      </w:pPr>
+      <w:r>
+        <w:rPr>
           <w:noProof/>
         </w:rPr>
-        <w:lastRenderedPageBreak/>
         <w:drawing>
-          <wp:inline distT="0" distB="0" distL="0" distR="0" wp14:anchorId="3571336D" wp14:editId="46F15B08">
-            <wp:extent cx="5274310" cy="4394200"/>
-            <wp:effectExtent l="0" t="0" r="2540" b="6350"/>
-            <wp:docPr id="5" name="Picture 5" descr="Chart, pie chart&#10;&#10;Description automatically generated"/>
+          <wp:inline distT="0" distB="0" distL="0" distR="0" wp14:anchorId="567E761B" wp14:editId="40287DFA">
+            <wp:extent cx="5274310" cy="2557780"/>
+            <wp:effectExtent l="0" t="0" r="2540" b="0"/>
+            <wp:docPr id="8" name="Picture 8" descr="Chart&#10;&#10;Description automatically generated"/>
             <wp:cNvGraphicFramePr>
               <a:graphicFrameLocks xmlns:a="http://schemas.openxmlformats.org/drawingml/2006/main" noChangeAspect="1"/>
             </wp:cNvGraphicFramePr>
@@ -4120,13 +5001,175 @@
               <a:graphicData uri="http://schemas.openxmlformats.org/drawingml/2006/picture">
                 <pic:pic xmlns:pic="http://schemas.openxmlformats.org/drawingml/2006/picture">
                   <pic:nvPicPr>
-                    <pic:cNvPr id="5" name="Picture 5" descr="Chart, pie chart&#10;&#10;Description automatically generated"/>
+                    <pic:cNvPr id="8" name="Picture 8" descr="Chart&#10;&#10;Description automatically generated"/>
+                    <pic:cNvPicPr/>
+                  </pic:nvPicPr>
+                  <pic:blipFill>
+                    <a:blip r:embed="rId13"/>
+                    <a:stretch>
+                      <a:fillRect/>
+                    </a:stretch>
+                  </pic:blipFill>
+                  <pic:spPr>
+                    <a:xfrm>
+                      <a:off x="0" y="0"/>
+                      <a:ext cx="5274310" cy="2557780"/>
+                    </a:xfrm>
+                    <a:prstGeom prst="rect">
+                      <a:avLst/>
+                    </a:prstGeom>
+                  </pic:spPr>
+                </pic:pic>
+              </a:graphicData>
+            </a:graphic>
+          </wp:inline>
+        </w:drawing>
+      </w:r>
+    </w:p>
+    <w:p>
+      <w:pPr>
+        <w:pStyle w:val="ListParagraph"/>
+        <w:rPr>
+          <w:b/>
+          <w:rtl/>
+        </w:rPr>
+      </w:pPr>
+    </w:p>
+    <w:p>
+      <w:pPr>
+        <w:pStyle w:val="ListParagraph"/>
+        <w:rPr>
+          <w:b/>
+          <w:rtl/>
+        </w:rPr>
+      </w:pPr>
+      <w:r>
+        <w:rPr>
+          <w:rFonts w:hint="cs"/>
+          <w:b/>
+          <w:rtl/>
+        </w:rPr>
+        <w:t>קיי</w:t>
+      </w:r>
+      <w:r>
+        <w:rPr>
+          <w:rFonts w:hint="cs"/>
+          <w:b/>
+          <w:rtl/>
+        </w:rPr>
+        <w:t>מים</w:t>
+      </w:r>
+      <w:r>
+        <w:rPr>
+          <w:rFonts w:hint="cs"/>
+          <w:b/>
+          <w:rtl/>
+        </w:rPr>
+        <w:t xml:space="preserve"> לנו כפתורים אשר משנים את </w:t>
+      </w:r>
+      <w:r>
+        <w:rPr>
+          <w:rFonts w:hint="cs"/>
+          <w:b/>
+          <w:rtl/>
+        </w:rPr>
+        <w:t>ה</w:t>
+      </w:r>
+      <w:r>
+        <w:rPr>
+          <w:rFonts w:hint="cs"/>
+          <w:bCs/>
+          <w:rtl/>
+        </w:rPr>
+        <w:t>-</w:t>
+      </w:r>
+      <w:r>
+        <w:rPr>
+          <w:bCs/>
+        </w:rPr>
+        <w:t>bar</w:t>
+      </w:r>
+      <w:r>
+        <w:rPr>
+          <w:rFonts w:hint="cs"/>
+          <w:b/>
+          <w:rtl/>
+        </w:rPr>
+        <w:t xml:space="preserve"> פלוט </w:t>
+      </w:r>
+      <w:r>
+        <w:rPr>
+          <w:rFonts w:hint="cs"/>
+          <w:b/>
+          <w:rtl/>
+        </w:rPr>
+        <w:t>במצבים שבהם הוא פחות אינפורמטיבי לאחד יותר אינפורמטיבי, כאשר יש נתונים בטווח של פחות מ3 שנים ניתן ללחוץ על כפתור של חודשים אשר הופך את הגרף להיות על בסיס חודשים במקום שנים, וכאשר אנו נמצאים בטווח של פחות משנה ניתן ללחוץ על כפתור של יום אשר הופך את הגרף המוצג להיות על בסיס ימים.</w:t>
+      </w:r>
+    </w:p>
+    <w:p>
+      <w:pPr>
+        <w:pStyle w:val="ListParagraph"/>
+        <w:rPr>
+          <w:b/>
+        </w:rPr>
+      </w:pPr>
+      <w:r>
+        <w:rPr>
+          <w:rFonts w:hint="cs"/>
+          <w:b/>
+          <w:rtl/>
+        </w:rPr>
+        <w:t>הפילטרים:</w:t>
+      </w:r>
+    </w:p>
+    <w:p>
+      <w:pPr>
+        <w:pStyle w:val="ListParagraph"/>
+        <w:rPr>
+          <w:rFonts w:hint="cs"/>
+          <w:b/>
+          <w:rtl/>
+        </w:rPr>
+      </w:pPr>
+      <w:r>
+        <w:rPr>
+          <w:rFonts w:hint="cs"/>
+          <w:b/>
+          <w:rtl/>
+        </w:rPr>
+        <w:t>המצב ההתחלטי:</w:t>
+      </w:r>
+    </w:p>
+    <w:p>
+      <w:pPr>
+        <w:rPr>
+          <w:b/>
+          <w:rtl/>
+        </w:rPr>
+      </w:pPr>
+      <w:r>
+        <w:rPr>
+          <w:noProof/>
+        </w:rPr>
+        <w:drawing>
+          <wp:inline distT="0" distB="0" distL="0" distR="0" wp14:anchorId="17399091" wp14:editId="6C1D96C8">
+            <wp:extent cx="5270500" cy="971550"/>
+            <wp:effectExtent l="0" t="0" r="6350" b="0"/>
+            <wp:docPr id="9" name="Picture 9"/>
+            <wp:cNvGraphicFramePr>
+              <a:graphicFrameLocks xmlns:a="http://schemas.openxmlformats.org/drawingml/2006/main" noChangeAspect="1"/>
+            </wp:cNvGraphicFramePr>
+            <a:graphic xmlns:a="http://schemas.openxmlformats.org/drawingml/2006/main">
+              <a:graphicData uri="http://schemas.openxmlformats.org/drawingml/2006/picture">
+                <pic:pic xmlns:pic="http://schemas.openxmlformats.org/drawingml/2006/picture">
+                  <pic:nvPicPr>
+                    <pic:cNvPr id="0" name="Picture 3"/>
                     <pic:cNvPicPr>
                       <a:picLocks noChangeAspect="1" noChangeArrowheads="1"/>
                     </pic:cNvPicPr>
                   </pic:nvPicPr>
                   <pic:blipFill>
-                    <a:blip r:embed="rId12">
+                    <a:blip r:embed="rId14" cstate="print">
                       <a:extLst>
                         <a:ext uri="{28A0092B-C50C-407E-A947-70E740481C1C}">
                           <a14:useLocalDpi xmlns:a14="http://schemas.microsoft.com/office/drawing/2010/main" val="0"/>
@@ -4141,7 +5184,7 @@
                   <pic:spPr bwMode="auto">
                     <a:xfrm>
                       <a:off x="0" y="0"/>
-                      <a:ext cx="5274310" cy="4394200"/>
+                      <a:ext cx="5270500" cy="971550"/>
                     </a:xfrm>
                     <a:prstGeom prst="rect">
                       <a:avLst/>
@@ -4160,44 +5203,2300 @@
     </w:p>
     <w:p>
       <w:pPr>
-        <w:pStyle w:val="ListParagraph"/>
-        <w:rPr>
-          <w:b/>
-        </w:rPr>
-      </w:pPr>
-      <w:r>
-        <w:rPr>
-          <w:rFonts w:hint="cs"/>
-          <w:b/>
-          <w:rtl/>
-        </w:rPr>
-        <w:t>הפילטרים העיקריים שלנו הם הפילטרים של התאריכים והשנים</w:t>
-      </w:r>
-      <w:r>
-        <w:rPr>
-          <w:rFonts w:hint="cs"/>
-          <w:b/>
-          <w:rtl/>
-        </w:rPr>
-        <w:t xml:space="preserve"> אשר ניתנים לשינוי בעזרת </w:t>
-      </w:r>
-      <w:proofErr w:type="spellStart"/>
-      <w:r>
-        <w:rPr>
-          <w:rFonts w:hint="cs"/>
-          <w:b/>
-          <w:rtl/>
-        </w:rPr>
-        <w:t>הסליידר</w:t>
-      </w:r>
-      <w:proofErr w:type="spellEnd"/>
-      <w:r>
-        <w:rPr>
-          <w:rFonts w:hint="cs"/>
-          <w:b/>
-          <w:rtl/>
-        </w:rPr>
-        <w:t xml:space="preserve"> לפי שנים או בחירת טווח תאריכים ספציפי.</w:t>
+        <w:ind w:left="793"/>
+        <w:rPr>
+          <w:b/>
+          <w:rtl/>
+        </w:rPr>
+      </w:pPr>
+      <w:r>
+        <w:rPr>
+          <w:rFonts w:hint="cs"/>
+          <w:b/>
+          <w:rtl/>
+        </w:rPr>
+        <w:t>הגבלה לפי חודשים:</w:t>
+      </w:r>
+      <w:r>
+        <w:rPr>
+          <w:b/>
+          <w:rtl/>
+        </w:rPr>
+        <w:br/>
+      </w:r>
+      <w:r>
+        <w:rPr>
+          <w:b/>
+          <w:noProof/>
+        </w:rPr>
+        <w:drawing>
+          <wp:inline distT="0" distB="0" distL="0" distR="0" wp14:anchorId="1328EDC4" wp14:editId="67821B43">
+            <wp:extent cx="2641005" cy="1396763"/>
+            <wp:effectExtent l="0" t="0" r="6985" b="0"/>
+            <wp:docPr id="10" name="Picture 10"/>
+            <wp:cNvGraphicFramePr>
+              <a:graphicFrameLocks xmlns:a="http://schemas.openxmlformats.org/drawingml/2006/main" noChangeAspect="1"/>
+            </wp:cNvGraphicFramePr>
+            <a:graphic xmlns:a="http://schemas.openxmlformats.org/drawingml/2006/main">
+              <a:graphicData uri="http://schemas.openxmlformats.org/drawingml/2006/picture">
+                <pic:pic xmlns:pic="http://schemas.openxmlformats.org/drawingml/2006/picture">
+                  <pic:nvPicPr>
+                    <pic:cNvPr id="0" name="Picture 4"/>
+                    <pic:cNvPicPr>
+                      <a:picLocks noChangeAspect="1" noChangeArrowheads="1"/>
+                    </pic:cNvPicPr>
+                  </pic:nvPicPr>
+                  <pic:blipFill>
+                    <a:blip r:embed="rId15" cstate="print">
+                      <a:extLst>
+                        <a:ext uri="{28A0092B-C50C-407E-A947-70E740481C1C}">
+                          <a14:useLocalDpi xmlns:a14="http://schemas.microsoft.com/office/drawing/2010/main" val="0"/>
+                        </a:ext>
+                      </a:extLst>
+                    </a:blip>
+                    <a:srcRect/>
+                    <a:stretch>
+                      <a:fillRect/>
+                    </a:stretch>
+                  </pic:blipFill>
+                  <pic:spPr bwMode="auto">
+                    <a:xfrm>
+                      <a:off x="0" y="0"/>
+                      <a:ext cx="2656656" cy="1405040"/>
+                    </a:xfrm>
+                    <a:prstGeom prst="rect">
+                      <a:avLst/>
+                    </a:prstGeom>
+                    <a:noFill/>
+                    <a:ln>
+                      <a:noFill/>
+                    </a:ln>
+                  </pic:spPr>
+                </pic:pic>
+              </a:graphicData>
+            </a:graphic>
+          </wp:inline>
+        </w:drawing>
+      </w:r>
+      <w:r>
+        <w:rPr>
+          <w:b/>
+          <w:rtl/>
+        </w:rPr>
+        <w:br/>
+      </w:r>
+      <w:r>
+        <w:rPr>
+          <w:rFonts w:hint="cs"/>
+          <w:b/>
+          <w:rtl/>
+        </w:rPr>
+        <w:t>הגבלה לפי ימים:</w:t>
+      </w:r>
+    </w:p>
+    <w:p>
+      <w:pPr>
+        <w:ind w:left="793"/>
+        <w:rPr>
+          <w:b/>
+          <w:rtl/>
+        </w:rPr>
+      </w:pPr>
+      <w:r>
+        <w:rPr>
+          <w:b/>
+          <w:noProof/>
+        </w:rPr>
+        <w:drawing>
+          <wp:inline distT="0" distB="0" distL="0" distR="0" wp14:anchorId="124EB722" wp14:editId="48869255">
+            <wp:extent cx="2197100" cy="1654778"/>
+            <wp:effectExtent l="0" t="0" r="0" b="3175"/>
+            <wp:docPr id="11" name="Picture 11"/>
+            <wp:cNvGraphicFramePr>
+              <a:graphicFrameLocks xmlns:a="http://schemas.openxmlformats.org/drawingml/2006/main" noChangeAspect="1"/>
+            </wp:cNvGraphicFramePr>
+            <a:graphic xmlns:a="http://schemas.openxmlformats.org/drawingml/2006/main">
+              <a:graphicData uri="http://schemas.openxmlformats.org/drawingml/2006/picture">
+                <pic:pic xmlns:pic="http://schemas.openxmlformats.org/drawingml/2006/picture">
+                  <pic:nvPicPr>
+                    <pic:cNvPr id="0" name="Picture 5"/>
+                    <pic:cNvPicPr>
+                      <a:picLocks noChangeAspect="1" noChangeArrowheads="1"/>
+                    </pic:cNvPicPr>
+                  </pic:nvPicPr>
+                  <pic:blipFill>
+                    <a:blip r:embed="rId16">
+                      <a:extLst>
+                        <a:ext uri="{28A0092B-C50C-407E-A947-70E740481C1C}">
+                          <a14:useLocalDpi xmlns:a14="http://schemas.microsoft.com/office/drawing/2010/main" val="0"/>
+                        </a:ext>
+                      </a:extLst>
+                    </a:blip>
+                    <a:srcRect/>
+                    <a:stretch>
+                      <a:fillRect/>
+                    </a:stretch>
+                  </pic:blipFill>
+                  <pic:spPr bwMode="auto">
+                    <a:xfrm>
+                      <a:off x="0" y="0"/>
+                      <a:ext cx="2200649" cy="1657451"/>
+                    </a:xfrm>
+                    <a:prstGeom prst="rect">
+                      <a:avLst/>
+                    </a:prstGeom>
+                    <a:noFill/>
+                    <a:ln>
+                      <a:noFill/>
+                    </a:ln>
+                  </pic:spPr>
+                </pic:pic>
+              </a:graphicData>
+            </a:graphic>
+          </wp:inline>
+        </w:drawing>
+      </w:r>
+    </w:p>
+    <w:p>
+      <w:pPr>
+        <w:ind w:left="793"/>
+        <w:rPr>
+          <w:b/>
+          <w:rtl/>
+        </w:rPr>
+      </w:pPr>
+      <w:r>
+        <w:rPr>
+          <w:rFonts w:hint="cs"/>
+          <w:b/>
+          <w:rtl/>
+        </w:rPr>
+        <w:lastRenderedPageBreak/>
+        <w:t>גרף ה-</w:t>
+      </w:r>
+      <w:r>
+        <w:rPr>
+          <w:bCs/>
+        </w:rPr>
+        <w:t>bars</w:t>
+      </w:r>
+      <w:r>
+        <w:rPr>
+          <w:rFonts w:hint="cs"/>
+          <w:b/>
+          <w:rtl/>
+        </w:rPr>
+        <w:t xml:space="preserve"> לפי הכפתורים השונים הנ"</w:t>
+      </w:r>
+      <w:r>
+        <w:rPr>
+          <w:rFonts w:hint="eastAsia"/>
+          <w:b/>
+          <w:rtl/>
+        </w:rPr>
+        <w:t>ל</w:t>
+      </w:r>
+      <w:r>
+        <w:rPr>
+          <w:rFonts w:hint="cs"/>
+          <w:b/>
+          <w:rtl/>
+        </w:rPr>
+        <w:t>:</w:t>
+      </w:r>
+    </w:p>
+    <w:p>
+      <w:pPr>
+        <w:ind w:left="793"/>
+        <w:rPr>
+          <w:b/>
+          <w:rtl/>
+        </w:rPr>
+      </w:pPr>
+      <w:r>
+        <w:rPr>
+          <w:rFonts w:hint="cs"/>
+          <w:b/>
+          <w:rtl/>
+        </w:rPr>
+        <w:t>שנים:</w:t>
+      </w:r>
+    </w:p>
+    <w:p>
+      <w:pPr>
+        <w:ind w:left="793"/>
+        <w:rPr>
+          <w:b/>
+          <w:rtl/>
+        </w:rPr>
+      </w:pPr>
+      <w:r>
+        <w:rPr>
+          <w:b/>
+          <w:noProof/>
+        </w:rPr>
+        <w:drawing>
+          <wp:inline distT="0" distB="0" distL="0" distR="0" wp14:anchorId="20E2E6F1" wp14:editId="1E2CCA28">
+            <wp:extent cx="4387850" cy="1464379"/>
+            <wp:effectExtent l="0" t="0" r="0" b="2540"/>
+            <wp:docPr id="12" name="Picture 12"/>
+            <wp:cNvGraphicFramePr>
+              <a:graphicFrameLocks xmlns:a="http://schemas.openxmlformats.org/drawingml/2006/main" noChangeAspect="1"/>
+            </wp:cNvGraphicFramePr>
+            <a:graphic xmlns:a="http://schemas.openxmlformats.org/drawingml/2006/main">
+              <a:graphicData uri="http://schemas.openxmlformats.org/drawingml/2006/picture">
+                <pic:pic xmlns:pic="http://schemas.openxmlformats.org/drawingml/2006/picture">
+                  <pic:nvPicPr>
+                    <pic:cNvPr id="0" name="Picture 6"/>
+                    <pic:cNvPicPr>
+                      <a:picLocks noChangeAspect="1" noChangeArrowheads="1"/>
+                    </pic:cNvPicPr>
+                  </pic:nvPicPr>
+                  <pic:blipFill>
+                    <a:blip r:embed="rId17" cstate="print">
+                      <a:extLst>
+                        <a:ext uri="{28A0092B-C50C-407E-A947-70E740481C1C}">
+                          <a14:useLocalDpi xmlns:a14="http://schemas.microsoft.com/office/drawing/2010/main" val="0"/>
+                        </a:ext>
+                      </a:extLst>
+                    </a:blip>
+                    <a:srcRect/>
+                    <a:stretch>
+                      <a:fillRect/>
+                    </a:stretch>
+                  </pic:blipFill>
+                  <pic:spPr bwMode="auto">
+                    <a:xfrm>
+                      <a:off x="0" y="0"/>
+                      <a:ext cx="4403516" cy="1469607"/>
+                    </a:xfrm>
+                    <a:prstGeom prst="rect">
+                      <a:avLst/>
+                    </a:prstGeom>
+                    <a:noFill/>
+                    <a:ln>
+                      <a:noFill/>
+                    </a:ln>
+                  </pic:spPr>
+                </pic:pic>
+              </a:graphicData>
+            </a:graphic>
+          </wp:inline>
+        </w:drawing>
+      </w:r>
+    </w:p>
+    <w:p>
+      <w:pPr>
+        <w:ind w:left="793"/>
+        <w:rPr>
+          <w:b/>
+          <w:rtl/>
+        </w:rPr>
+      </w:pPr>
+      <w:r>
+        <w:rPr>
+          <w:rFonts w:hint="cs"/>
+          <w:b/>
+          <w:rtl/>
+        </w:rPr>
+        <w:t>חודשים:</w:t>
+      </w:r>
+    </w:p>
+    <w:p>
+      <w:pPr>
+        <w:ind w:left="793"/>
+        <w:rPr>
+          <w:b/>
+          <w:rtl/>
+        </w:rPr>
+      </w:pPr>
+      <w:r>
+        <w:rPr>
+          <w:b/>
+          <w:noProof/>
+        </w:rPr>
+        <w:drawing>
+          <wp:inline distT="0" distB="0" distL="0" distR="0" wp14:anchorId="7B69F27D" wp14:editId="0F60A1A2">
+            <wp:extent cx="4292600" cy="1437762"/>
+            <wp:effectExtent l="0" t="0" r="0" b="0"/>
+            <wp:docPr id="13" name="Picture 13"/>
+            <wp:cNvGraphicFramePr>
+              <a:graphicFrameLocks xmlns:a="http://schemas.openxmlformats.org/drawingml/2006/main" noChangeAspect="1"/>
+            </wp:cNvGraphicFramePr>
+            <a:graphic xmlns:a="http://schemas.openxmlformats.org/drawingml/2006/main">
+              <a:graphicData uri="http://schemas.openxmlformats.org/drawingml/2006/picture">
+                <pic:pic xmlns:pic="http://schemas.openxmlformats.org/drawingml/2006/picture">
+                  <pic:nvPicPr>
+                    <pic:cNvPr id="0" name="Picture 7"/>
+                    <pic:cNvPicPr>
+                      <a:picLocks noChangeAspect="1" noChangeArrowheads="1"/>
+                    </pic:cNvPicPr>
+                  </pic:nvPicPr>
+                  <pic:blipFill>
+                    <a:blip r:embed="rId18" cstate="print">
+                      <a:extLst>
+                        <a:ext uri="{28A0092B-C50C-407E-A947-70E740481C1C}">
+                          <a14:useLocalDpi xmlns:a14="http://schemas.microsoft.com/office/drawing/2010/main" val="0"/>
+                        </a:ext>
+                      </a:extLst>
+                    </a:blip>
+                    <a:srcRect/>
+                    <a:stretch>
+                      <a:fillRect/>
+                    </a:stretch>
+                  </pic:blipFill>
+                  <pic:spPr bwMode="auto">
+                    <a:xfrm>
+                      <a:off x="0" y="0"/>
+                      <a:ext cx="4312719" cy="1444501"/>
+                    </a:xfrm>
+                    <a:prstGeom prst="rect">
+                      <a:avLst/>
+                    </a:prstGeom>
+                    <a:noFill/>
+                    <a:ln>
+                      <a:noFill/>
+                    </a:ln>
+                  </pic:spPr>
+                </pic:pic>
+              </a:graphicData>
+            </a:graphic>
+          </wp:inline>
+        </w:drawing>
+      </w:r>
+    </w:p>
+    <w:p>
+      <w:pPr>
+        <w:ind w:left="793"/>
+        <w:rPr>
+          <w:b/>
+          <w:rtl/>
+        </w:rPr>
+      </w:pPr>
+      <w:r>
+        <w:rPr>
+          <w:rFonts w:hint="cs"/>
+          <w:b/>
+          <w:rtl/>
+        </w:rPr>
+        <w:t>ימים:</w:t>
+      </w:r>
+    </w:p>
+    <w:p>
+      <w:pPr>
+        <w:ind w:left="793"/>
+        <w:rPr>
+          <w:b/>
+          <w:rtl/>
+        </w:rPr>
+      </w:pPr>
+      <w:r>
+        <w:rPr>
+          <w:b/>
+          <w:noProof/>
+        </w:rPr>
+        <w:drawing>
+          <wp:inline distT="0" distB="0" distL="0" distR="0" wp14:anchorId="7C78AA92" wp14:editId="01A6D42B">
+            <wp:extent cx="4220151" cy="1428750"/>
+            <wp:effectExtent l="0" t="0" r="9525" b="0"/>
+            <wp:docPr id="14" name="Picture 14"/>
+            <wp:cNvGraphicFramePr>
+              <a:graphicFrameLocks xmlns:a="http://schemas.openxmlformats.org/drawingml/2006/main" noChangeAspect="1"/>
+            </wp:cNvGraphicFramePr>
+            <a:graphic xmlns:a="http://schemas.openxmlformats.org/drawingml/2006/main">
+              <a:graphicData uri="http://schemas.openxmlformats.org/drawingml/2006/picture">
+                <pic:pic xmlns:pic="http://schemas.openxmlformats.org/drawingml/2006/picture">
+                  <pic:nvPicPr>
+                    <pic:cNvPr id="0" name="Picture 8"/>
+                    <pic:cNvPicPr>
+                      <a:picLocks noChangeAspect="1" noChangeArrowheads="1"/>
+                    </pic:cNvPicPr>
+                  </pic:nvPicPr>
+                  <pic:blipFill>
+                    <a:blip r:embed="rId19" cstate="print">
+                      <a:extLst>
+                        <a:ext uri="{28A0092B-C50C-407E-A947-70E740481C1C}">
+                          <a14:useLocalDpi xmlns:a14="http://schemas.microsoft.com/office/drawing/2010/main" val="0"/>
+                        </a:ext>
+                      </a:extLst>
+                    </a:blip>
+                    <a:srcRect/>
+                    <a:stretch>
+                      <a:fillRect/>
+                    </a:stretch>
+                  </pic:blipFill>
+                  <pic:spPr bwMode="auto">
+                    <a:xfrm>
+                      <a:off x="0" y="0"/>
+                      <a:ext cx="4224660" cy="1430276"/>
+                    </a:xfrm>
+                    <a:prstGeom prst="rect">
+                      <a:avLst/>
+                    </a:prstGeom>
+                    <a:noFill/>
+                    <a:ln>
+                      <a:noFill/>
+                    </a:ln>
+                  </pic:spPr>
+                </pic:pic>
+              </a:graphicData>
+            </a:graphic>
+          </wp:inline>
+        </w:drawing>
+      </w:r>
+    </w:p>
+    <w:p>
+      <w:pPr>
+        <w:ind w:left="793"/>
+        <w:rPr>
+          <w:b/>
+          <w:rtl/>
+        </w:rPr>
+      </w:pPr>
+    </w:p>
+    <w:p>
+      <w:pPr>
+        <w:ind w:left="793"/>
+        <w:rPr>
+          <w:b/>
+          <w:rtl/>
+        </w:rPr>
+      </w:pPr>
+      <w:r>
+        <w:rPr>
+          <w:rFonts w:hint="cs"/>
+          <w:b/>
+          <w:rtl/>
+        </w:rPr>
+        <w:t xml:space="preserve">כפתורי </w:t>
+      </w:r>
+      <w:r>
+        <w:rPr>
+          <w:bCs/>
+        </w:rPr>
+        <w:t>check-box</w:t>
+      </w:r>
+      <w:r>
+        <w:rPr>
+          <w:rFonts w:hint="cs"/>
+          <w:b/>
+          <w:rtl/>
+        </w:rPr>
+        <w:t xml:space="preserve"> אשר בוחרים את המינים המוצגים.</w:t>
+      </w:r>
+    </w:p>
+    <w:p>
+      <w:pPr>
+        <w:ind w:left="793"/>
+        <w:rPr>
+          <w:b/>
+          <w:rtl/>
+        </w:rPr>
+      </w:pPr>
+      <w:r>
+        <w:rPr>
+          <w:rFonts w:hint="cs"/>
+          <w:b/>
+          <w:rtl/>
+        </w:rPr>
+        <w:t>הפילטרים:</w:t>
+      </w:r>
+    </w:p>
+    <w:p>
+      <w:pPr>
+        <w:ind w:left="793"/>
+        <w:rPr>
+          <w:b/>
+        </w:rPr>
+      </w:pPr>
+      <w:r>
+        <w:rPr>
+          <w:rFonts w:hint="cs"/>
+          <w:b/>
+          <w:rtl/>
+        </w:rPr>
+        <w:t>המצב הדיפולטי</w:t>
+      </w:r>
+      <w:r>
+        <w:rPr>
+          <w:b/>
+        </w:rPr>
+        <w:t>:</w:t>
+      </w:r>
+    </w:p>
+    <w:p>
+      <w:pPr>
+        <w:ind w:left="793"/>
+        <w:rPr>
+          <w:b/>
+        </w:rPr>
+      </w:pPr>
+      <w:r>
+        <w:rPr>
+          <w:b/>
+          <w:noProof/>
+        </w:rPr>
+        <w:drawing>
+          <wp:inline distT="0" distB="0" distL="0" distR="0" wp14:anchorId="4D63DAF8" wp14:editId="0C4379FE">
+            <wp:extent cx="1339850" cy="196850"/>
+            <wp:effectExtent l="0" t="0" r="0" b="0"/>
+            <wp:docPr id="15" name="Picture 15"/>
+            <wp:cNvGraphicFramePr>
+              <a:graphicFrameLocks xmlns:a="http://schemas.openxmlformats.org/drawingml/2006/main" noChangeAspect="1"/>
+            </wp:cNvGraphicFramePr>
+            <a:graphic xmlns:a="http://schemas.openxmlformats.org/drawingml/2006/main">
+              <a:graphicData uri="http://schemas.openxmlformats.org/drawingml/2006/picture">
+                <pic:pic xmlns:pic="http://schemas.openxmlformats.org/drawingml/2006/picture">
+                  <pic:nvPicPr>
+                    <pic:cNvPr id="0" name="Picture 9"/>
+                    <pic:cNvPicPr>
+                      <a:picLocks noChangeAspect="1" noChangeArrowheads="1"/>
+                    </pic:cNvPicPr>
+                  </pic:nvPicPr>
+                  <pic:blipFill>
+                    <a:blip r:embed="rId20">
+                      <a:extLst>
+                        <a:ext uri="{28A0092B-C50C-407E-A947-70E740481C1C}">
+                          <a14:useLocalDpi xmlns:a14="http://schemas.microsoft.com/office/drawing/2010/main" val="0"/>
+                        </a:ext>
+                      </a:extLst>
+                    </a:blip>
+                    <a:srcRect/>
+                    <a:stretch>
+                      <a:fillRect/>
+                    </a:stretch>
+                  </pic:blipFill>
+                  <pic:spPr bwMode="auto">
+                    <a:xfrm>
+                      <a:off x="0" y="0"/>
+                      <a:ext cx="1339850" cy="196850"/>
+                    </a:xfrm>
+                    <a:prstGeom prst="rect">
+                      <a:avLst/>
+                    </a:prstGeom>
+                    <a:noFill/>
+                    <a:ln>
+                      <a:noFill/>
+                    </a:ln>
+                  </pic:spPr>
+                </pic:pic>
+              </a:graphicData>
+            </a:graphic>
+          </wp:inline>
+        </w:drawing>
+      </w:r>
+    </w:p>
+    <w:p>
+      <w:pPr>
+        <w:ind w:left="793"/>
+        <w:rPr>
+          <w:b/>
+          <w:rtl/>
+        </w:rPr>
+      </w:pPr>
+      <w:r>
+        <w:rPr>
+          <w:rFonts w:hint="cs"/>
+          <w:b/>
+          <w:rtl/>
+        </w:rPr>
+        <w:t>בחירת נשים בלבד:</w:t>
+      </w:r>
+    </w:p>
+    <w:p>
+      <w:pPr>
+        <w:ind w:left="793"/>
+        <w:rPr>
+          <w:b/>
+          <w:rtl/>
+        </w:rPr>
+      </w:pPr>
+      <w:r>
+        <w:rPr>
+          <w:b/>
+          <w:noProof/>
+        </w:rPr>
+        <w:drawing>
+          <wp:inline distT="0" distB="0" distL="0" distR="0" wp14:anchorId="543823E9" wp14:editId="50AE0F8C">
+            <wp:extent cx="1231900" cy="228600"/>
+            <wp:effectExtent l="0" t="0" r="6350" b="0"/>
+            <wp:docPr id="16" name="Picture 16"/>
+            <wp:cNvGraphicFramePr>
+              <a:graphicFrameLocks xmlns:a="http://schemas.openxmlformats.org/drawingml/2006/main" noChangeAspect="1"/>
+            </wp:cNvGraphicFramePr>
+            <a:graphic xmlns:a="http://schemas.openxmlformats.org/drawingml/2006/main">
+              <a:graphicData uri="http://schemas.openxmlformats.org/drawingml/2006/picture">
+                <pic:pic xmlns:pic="http://schemas.openxmlformats.org/drawingml/2006/picture">
+                  <pic:nvPicPr>
+                    <pic:cNvPr id="0" name="Picture 10"/>
+                    <pic:cNvPicPr>
+                      <a:picLocks noChangeAspect="1" noChangeArrowheads="1"/>
+                    </pic:cNvPicPr>
+                  </pic:nvPicPr>
+                  <pic:blipFill>
+                    <a:blip r:embed="rId21">
+                      <a:extLst>
+                        <a:ext uri="{28A0092B-C50C-407E-A947-70E740481C1C}">
+                          <a14:useLocalDpi xmlns:a14="http://schemas.microsoft.com/office/drawing/2010/main" val="0"/>
+                        </a:ext>
+                      </a:extLst>
+                    </a:blip>
+                    <a:srcRect/>
+                    <a:stretch>
+                      <a:fillRect/>
+                    </a:stretch>
+                  </pic:blipFill>
+                  <pic:spPr bwMode="auto">
+                    <a:xfrm>
+                      <a:off x="0" y="0"/>
+                      <a:ext cx="1231900" cy="228600"/>
+                    </a:xfrm>
+                    <a:prstGeom prst="rect">
+                      <a:avLst/>
+                    </a:prstGeom>
+                    <a:noFill/>
+                    <a:ln>
+                      <a:noFill/>
+                    </a:ln>
+                  </pic:spPr>
+                </pic:pic>
+              </a:graphicData>
+            </a:graphic>
+          </wp:inline>
+        </w:drawing>
+      </w:r>
+    </w:p>
+    <w:p>
+      <w:pPr>
+        <w:ind w:left="793"/>
+        <w:rPr>
+          <w:b/>
+          <w:rtl/>
+        </w:rPr>
+      </w:pPr>
+      <w:r>
+        <w:rPr>
+          <w:rFonts w:hint="cs"/>
+          <w:b/>
+          <w:rtl/>
+        </w:rPr>
+        <w:t>בחירת גברים בלבד:</w:t>
+      </w:r>
+    </w:p>
+    <w:p>
+      <w:pPr>
+        <w:ind w:left="793"/>
+        <w:rPr>
+          <w:b/>
+          <w:rtl/>
+        </w:rPr>
+      </w:pPr>
+      <w:r>
+        <w:rPr>
+          <w:b/>
+          <w:noProof/>
+        </w:rPr>
+        <w:drawing>
+          <wp:inline distT="0" distB="0" distL="0" distR="0" wp14:anchorId="7686D601" wp14:editId="3AB453E9">
+            <wp:extent cx="1225550" cy="234950"/>
+            <wp:effectExtent l="0" t="0" r="0" b="0"/>
+            <wp:docPr id="17" name="Picture 17"/>
+            <wp:cNvGraphicFramePr>
+              <a:graphicFrameLocks xmlns:a="http://schemas.openxmlformats.org/drawingml/2006/main" noChangeAspect="1"/>
+            </wp:cNvGraphicFramePr>
+            <a:graphic xmlns:a="http://schemas.openxmlformats.org/drawingml/2006/main">
+              <a:graphicData uri="http://schemas.openxmlformats.org/drawingml/2006/picture">
+                <pic:pic xmlns:pic="http://schemas.openxmlformats.org/drawingml/2006/picture">
+                  <pic:nvPicPr>
+                    <pic:cNvPr id="0" name="Picture 11"/>
+                    <pic:cNvPicPr>
+                      <a:picLocks noChangeAspect="1" noChangeArrowheads="1"/>
+                    </pic:cNvPicPr>
+                  </pic:nvPicPr>
+                  <pic:blipFill>
+                    <a:blip r:embed="rId22">
+                      <a:extLst>
+                        <a:ext uri="{28A0092B-C50C-407E-A947-70E740481C1C}">
+                          <a14:useLocalDpi xmlns:a14="http://schemas.microsoft.com/office/drawing/2010/main" val="0"/>
+                        </a:ext>
+                      </a:extLst>
+                    </a:blip>
+                    <a:srcRect/>
+                    <a:stretch>
+                      <a:fillRect/>
+                    </a:stretch>
+                  </pic:blipFill>
+                  <pic:spPr bwMode="auto">
+                    <a:xfrm>
+                      <a:off x="0" y="0"/>
+                      <a:ext cx="1225550" cy="234950"/>
+                    </a:xfrm>
+                    <a:prstGeom prst="rect">
+                      <a:avLst/>
+                    </a:prstGeom>
+                    <a:noFill/>
+                    <a:ln>
+                      <a:noFill/>
+                    </a:ln>
+                  </pic:spPr>
+                </pic:pic>
+              </a:graphicData>
+            </a:graphic>
+          </wp:inline>
+        </w:drawing>
+      </w:r>
+    </w:p>
+    <w:p>
+      <w:pPr>
+        <w:ind w:left="793"/>
+        <w:rPr>
+          <w:b/>
+          <w:rtl/>
+        </w:rPr>
+      </w:pPr>
+    </w:p>
+    <w:p>
+      <w:pPr>
+        <w:ind w:left="793"/>
+        <w:rPr>
+          <w:b/>
+          <w:rtl/>
+        </w:rPr>
+      </w:pPr>
+      <w:r>
+        <w:rPr>
+          <w:rFonts w:hint="cs"/>
+          <w:b/>
+          <w:rtl/>
+        </w:rPr>
+        <w:lastRenderedPageBreak/>
+        <w:t>הוויזואליזציות:</w:t>
+      </w:r>
+    </w:p>
+    <w:p>
+      <w:pPr>
+        <w:ind w:left="793"/>
+        <w:rPr>
+          <w:b/>
+          <w:rtl/>
+        </w:rPr>
+      </w:pPr>
+      <w:r>
+        <w:rPr>
+          <w:rFonts w:hint="cs"/>
+          <w:b/>
+          <w:rtl/>
+        </w:rPr>
+        <w:t>עבור נשים:</w:t>
+      </w:r>
+    </w:p>
+    <w:p>
+      <w:pPr>
+        <w:ind w:left="793"/>
+        <w:rPr>
+          <w:b/>
+          <w:rtl/>
+        </w:rPr>
+      </w:pPr>
+      <w:r>
+        <w:rPr>
+          <w:b/>
+          <w:noProof/>
+        </w:rPr>
+        <w:drawing>
+          <wp:inline distT="0" distB="0" distL="0" distR="0" wp14:anchorId="6893A59D" wp14:editId="02CE7848">
+            <wp:extent cx="4305490" cy="2082800"/>
+            <wp:effectExtent l="0" t="0" r="0" b="0"/>
+            <wp:docPr id="18" name="Picture 18"/>
+            <wp:cNvGraphicFramePr>
+              <a:graphicFrameLocks xmlns:a="http://schemas.openxmlformats.org/drawingml/2006/main" noChangeAspect="1"/>
+            </wp:cNvGraphicFramePr>
+            <a:graphic xmlns:a="http://schemas.openxmlformats.org/drawingml/2006/main">
+              <a:graphicData uri="http://schemas.openxmlformats.org/drawingml/2006/picture">
+                <pic:pic xmlns:pic="http://schemas.openxmlformats.org/drawingml/2006/picture">
+                  <pic:nvPicPr>
+                    <pic:cNvPr id="0" name="Picture 12"/>
+                    <pic:cNvPicPr>
+                      <a:picLocks noChangeAspect="1" noChangeArrowheads="1"/>
+                    </pic:cNvPicPr>
+                  </pic:nvPicPr>
+                  <pic:blipFill>
+                    <a:blip r:embed="rId23" cstate="print">
+                      <a:extLst>
+                        <a:ext uri="{28A0092B-C50C-407E-A947-70E740481C1C}">
+                          <a14:useLocalDpi xmlns:a14="http://schemas.microsoft.com/office/drawing/2010/main" val="0"/>
+                        </a:ext>
+                      </a:extLst>
+                    </a:blip>
+                    <a:srcRect/>
+                    <a:stretch>
+                      <a:fillRect/>
+                    </a:stretch>
+                  </pic:blipFill>
+                  <pic:spPr bwMode="auto">
+                    <a:xfrm>
+                      <a:off x="0" y="0"/>
+                      <a:ext cx="4320496" cy="2090059"/>
+                    </a:xfrm>
+                    <a:prstGeom prst="rect">
+                      <a:avLst/>
+                    </a:prstGeom>
+                    <a:noFill/>
+                    <a:ln>
+                      <a:noFill/>
+                    </a:ln>
+                  </pic:spPr>
+                </pic:pic>
+              </a:graphicData>
+            </a:graphic>
+          </wp:inline>
+        </w:drawing>
+      </w:r>
+    </w:p>
+    <w:p>
+      <w:pPr>
+        <w:ind w:left="793"/>
+        <w:rPr>
+          <w:b/>
+          <w:rtl/>
+        </w:rPr>
+      </w:pPr>
+      <w:r>
+        <w:rPr>
+          <w:rFonts w:hint="cs"/>
+          <w:b/>
+          <w:rtl/>
+        </w:rPr>
+        <w:t>עבור גברים:</w:t>
+      </w:r>
+    </w:p>
+    <w:p>
+      <w:pPr>
+        <w:ind w:left="793"/>
+        <w:rPr>
+          <w:b/>
+          <w:rtl/>
+        </w:rPr>
+      </w:pPr>
+      <w:r>
+        <w:rPr>
+          <w:b/>
+          <w:noProof/>
+        </w:rPr>
+        <w:drawing>
+          <wp:inline distT="0" distB="0" distL="0" distR="0" wp14:anchorId="61684F7E" wp14:editId="11C9699D">
+            <wp:extent cx="4131945" cy="2038559"/>
+            <wp:effectExtent l="0" t="0" r="1905" b="0"/>
+            <wp:docPr id="19" name="Picture 19"/>
+            <wp:cNvGraphicFramePr>
+              <a:graphicFrameLocks xmlns:a="http://schemas.openxmlformats.org/drawingml/2006/main" noChangeAspect="1"/>
+            </wp:cNvGraphicFramePr>
+            <a:graphic xmlns:a="http://schemas.openxmlformats.org/drawingml/2006/main">
+              <a:graphicData uri="http://schemas.openxmlformats.org/drawingml/2006/picture">
+                <pic:pic xmlns:pic="http://schemas.openxmlformats.org/drawingml/2006/picture">
+                  <pic:nvPicPr>
+                    <pic:cNvPr id="0" name="Picture 13"/>
+                    <pic:cNvPicPr>
+                      <a:picLocks noChangeAspect="1" noChangeArrowheads="1"/>
+                    </pic:cNvPicPr>
+                  </pic:nvPicPr>
+                  <pic:blipFill>
+                    <a:blip r:embed="rId24" cstate="print">
+                      <a:extLst>
+                        <a:ext uri="{28A0092B-C50C-407E-A947-70E740481C1C}">
+                          <a14:useLocalDpi xmlns:a14="http://schemas.microsoft.com/office/drawing/2010/main" val="0"/>
+                        </a:ext>
+                      </a:extLst>
+                    </a:blip>
+                    <a:srcRect/>
+                    <a:stretch>
+                      <a:fillRect/>
+                    </a:stretch>
+                  </pic:blipFill>
+                  <pic:spPr bwMode="auto">
+                    <a:xfrm>
+                      <a:off x="0" y="0"/>
+                      <a:ext cx="4149139" cy="2047042"/>
+                    </a:xfrm>
+                    <a:prstGeom prst="rect">
+                      <a:avLst/>
+                    </a:prstGeom>
+                    <a:noFill/>
+                    <a:ln>
+                      <a:noFill/>
+                    </a:ln>
+                  </pic:spPr>
+                </pic:pic>
+              </a:graphicData>
+            </a:graphic>
+          </wp:inline>
+        </w:drawing>
+      </w:r>
+    </w:p>
+    <w:p>
+      <w:pPr>
+        <w:ind w:left="793"/>
+        <w:rPr>
+          <w:b/>
+          <w:rtl/>
+        </w:rPr>
+      </w:pPr>
+    </w:p>
+    <w:p>
+      <w:pPr>
+        <w:ind w:left="793"/>
+        <w:rPr>
+          <w:b/>
+          <w:rtl/>
+        </w:rPr>
+      </w:pPr>
+      <w:r>
+        <w:rPr>
+          <w:rFonts w:hint="cs"/>
+          <w:b/>
+          <w:rtl/>
+        </w:rPr>
+        <w:t xml:space="preserve">הפילטר במרכזי הבא הוא הפילטר של המדינות שבו אפשר לבחור איזה מדינות יוצגו בגרף ואיזה לא, בנוסף אליו יש גם 2 כפתורים אשר עוזרים </w:t>
+      </w:r>
+      <w:r>
+        <w:rPr>
+          <w:rFonts w:hint="cs"/>
+          <w:b/>
+          <w:rtl/>
+        </w:rPr>
+        <w:t>ל</w:t>
+      </w:r>
+      <w:r>
+        <w:rPr>
+          <w:rFonts w:hint="cs"/>
+          <w:b/>
+          <w:rtl/>
+        </w:rPr>
+        <w:t>התע</w:t>
+      </w:r>
+      <w:r>
+        <w:rPr>
+          <w:rFonts w:hint="cs"/>
+          <w:b/>
+          <w:rtl/>
+        </w:rPr>
+        <w:t>ס</w:t>
+      </w:r>
+      <w:r>
+        <w:rPr>
+          <w:rFonts w:hint="cs"/>
+          <w:b/>
+          <w:rtl/>
+        </w:rPr>
+        <w:t xml:space="preserve">ק איתו </w:t>
+      </w:r>
+      <w:r>
+        <w:rPr>
+          <w:rFonts w:hint="cs"/>
+          <w:b/>
+          <w:rtl/>
+        </w:rPr>
+        <w:t xml:space="preserve">והוספו כדי להקל על המשתמש והם </w:t>
+      </w:r>
+      <w:r>
+        <w:rPr>
+          <w:b/>
+        </w:rPr>
+        <w:t>clear</w:t>
+      </w:r>
+      <w:r>
+        <w:rPr>
+          <w:rFonts w:hint="cs"/>
+          <w:b/>
+          <w:rtl/>
+        </w:rPr>
+        <w:t xml:space="preserve"> אשר מנקה את המדינות שנבחרו ו-</w:t>
+      </w:r>
+      <w:r>
+        <w:rPr>
+          <w:b/>
+        </w:rPr>
+        <w:t>all</w:t>
+      </w:r>
+      <w:r>
+        <w:rPr>
+          <w:rFonts w:hint="cs"/>
+          <w:b/>
+          <w:rtl/>
+        </w:rPr>
+        <w:t xml:space="preserve"> אשר מציג את כל המדינות הרלוונטיות.</w:t>
+      </w:r>
+    </w:p>
+    <w:p>
+      <w:pPr>
+        <w:ind w:left="793"/>
+        <w:rPr>
+          <w:b/>
+        </w:rPr>
+      </w:pPr>
+      <w:r>
+        <w:rPr>
+          <w:rFonts w:hint="cs"/>
+          <w:b/>
+          <w:rtl/>
+        </w:rPr>
+        <w:t>הפילטר:</w:t>
+      </w:r>
+    </w:p>
+    <w:p>
+      <w:pPr>
+        <w:ind w:left="793"/>
+        <w:rPr>
+          <w:rFonts w:hint="cs"/>
+          <w:b/>
+          <w:rtl/>
+        </w:rPr>
+      </w:pPr>
+      <w:r>
+        <w:rPr>
+          <w:rFonts w:hint="cs"/>
+          <w:b/>
+          <w:rtl/>
+        </w:rPr>
+        <w:t>במצב דיפולטי:</w:t>
+      </w:r>
+    </w:p>
+    <w:p>
+      <w:pPr>
+        <w:ind w:left="793"/>
+        <w:rPr>
+          <w:b/>
+          <w:rtl/>
+        </w:rPr>
+      </w:pPr>
+      <w:r>
+        <w:rPr>
+          <w:b/>
+          <w:noProof/>
+        </w:rPr>
+        <w:drawing>
+          <wp:inline distT="0" distB="0" distL="0" distR="0" wp14:anchorId="41D816C3" wp14:editId="2A9B94A3">
+            <wp:extent cx="5270500" cy="749300"/>
+            <wp:effectExtent l="0" t="0" r="6350" b="0"/>
+            <wp:docPr id="20" name="Picture 20"/>
+            <wp:cNvGraphicFramePr>
+              <a:graphicFrameLocks xmlns:a="http://schemas.openxmlformats.org/drawingml/2006/main" noChangeAspect="1"/>
+            </wp:cNvGraphicFramePr>
+            <a:graphic xmlns:a="http://schemas.openxmlformats.org/drawingml/2006/main">
+              <a:graphicData uri="http://schemas.openxmlformats.org/drawingml/2006/picture">
+                <pic:pic xmlns:pic="http://schemas.openxmlformats.org/drawingml/2006/picture">
+                  <pic:nvPicPr>
+                    <pic:cNvPr id="0" name="Picture 14"/>
+                    <pic:cNvPicPr>
+                      <a:picLocks noChangeAspect="1" noChangeArrowheads="1"/>
+                    </pic:cNvPicPr>
+                  </pic:nvPicPr>
+                  <pic:blipFill>
+                    <a:blip r:embed="rId25" cstate="print">
+                      <a:extLst>
+                        <a:ext uri="{28A0092B-C50C-407E-A947-70E740481C1C}">
+                          <a14:useLocalDpi xmlns:a14="http://schemas.microsoft.com/office/drawing/2010/main" val="0"/>
+                        </a:ext>
+                      </a:extLst>
+                    </a:blip>
+                    <a:srcRect/>
+                    <a:stretch>
+                      <a:fillRect/>
+                    </a:stretch>
+                  </pic:blipFill>
+                  <pic:spPr bwMode="auto">
+                    <a:xfrm>
+                      <a:off x="0" y="0"/>
+                      <a:ext cx="5270500" cy="749300"/>
+                    </a:xfrm>
+                    <a:prstGeom prst="rect">
+                      <a:avLst/>
+                    </a:prstGeom>
+                    <a:noFill/>
+                    <a:ln>
+                      <a:noFill/>
+                    </a:ln>
+                  </pic:spPr>
+                </pic:pic>
+              </a:graphicData>
+            </a:graphic>
+          </wp:inline>
+        </w:drawing>
+      </w:r>
+    </w:p>
+    <w:p>
+      <w:pPr>
+        <w:ind w:left="793"/>
+        <w:rPr>
+          <w:b/>
+          <w:rtl/>
+        </w:rPr>
+      </w:pPr>
+      <w:r>
+        <w:rPr>
+          <w:rFonts w:hint="cs"/>
+          <w:b/>
+          <w:rtl/>
+        </w:rPr>
+        <w:t>כאשר בוחרים מדינות:</w:t>
+      </w:r>
+    </w:p>
+    <w:p>
+      <w:pPr>
+        <w:ind w:left="793"/>
+        <w:rPr>
+          <w:b/>
+          <w:noProof/>
+          <w:rtl/>
+        </w:rPr>
+      </w:pPr>
+    </w:p>
+    <w:p>
+      <w:pPr>
+        <w:ind w:left="793"/>
+        <w:rPr>
+          <w:b/>
+          <w:rtl/>
+        </w:rPr>
+      </w:pPr>
+      <w:r>
+        <w:rPr>
+          <w:b/>
+          <w:noProof/>
+        </w:rPr>
+        <w:drawing>
+          <wp:inline distT="0" distB="0" distL="0" distR="0" wp14:anchorId="3C16382F" wp14:editId="5F9ABA9B">
+            <wp:extent cx="3664122" cy="635000"/>
+            <wp:effectExtent l="0" t="0" r="0" b="0"/>
+            <wp:docPr id="21" name="Picture 21"/>
+            <wp:cNvGraphicFramePr>
+              <a:graphicFrameLocks xmlns:a="http://schemas.openxmlformats.org/drawingml/2006/main" noChangeAspect="1"/>
+            </wp:cNvGraphicFramePr>
+            <a:graphic xmlns:a="http://schemas.openxmlformats.org/drawingml/2006/main">
+              <a:graphicData uri="http://schemas.openxmlformats.org/drawingml/2006/picture">
+                <pic:pic xmlns:pic="http://schemas.openxmlformats.org/drawingml/2006/picture">
+                  <pic:nvPicPr>
+                    <pic:cNvPr id="0" name="Picture 15"/>
+                    <pic:cNvPicPr>
+                      <a:picLocks noChangeAspect="1" noChangeArrowheads="1"/>
+                    </pic:cNvPicPr>
+                  </pic:nvPicPr>
+                  <pic:blipFill rotWithShape="1">
+                    <a:blip r:embed="rId26" cstate="print">
+                      <a:extLst>
+                        <a:ext uri="{28A0092B-C50C-407E-A947-70E740481C1C}">
+                          <a14:useLocalDpi xmlns:a14="http://schemas.microsoft.com/office/drawing/2010/main" val="0"/>
+                        </a:ext>
+                      </a:extLst>
+                    </a:blip>
+                    <a:srcRect r="48554"/>
+                    <a:stretch/>
+                  </pic:blipFill>
+                  <pic:spPr bwMode="auto">
+                    <a:xfrm>
+                      <a:off x="0" y="0"/>
+                      <a:ext cx="3667287" cy="635549"/>
+                    </a:xfrm>
+                    <a:prstGeom prst="rect">
+                      <a:avLst/>
+                    </a:prstGeom>
+                    <a:noFill/>
+                    <a:ln>
+                      <a:noFill/>
+                    </a:ln>
+                    <a:extLst>
+                      <a:ext uri="{53640926-AAD7-44D8-BBD7-CCE9431645EC}">
+                        <a14:shadowObscured xmlns:a14="http://schemas.microsoft.com/office/drawing/2010/main"/>
+                      </a:ext>
+                    </a:extLst>
+                  </pic:spPr>
+                </pic:pic>
+              </a:graphicData>
+            </a:graphic>
+          </wp:inline>
+        </w:drawing>
+      </w:r>
+    </w:p>
+    <w:p>
+      <w:pPr>
+        <w:ind w:left="793"/>
+        <w:rPr>
+          <w:b/>
+          <w:rtl/>
+        </w:rPr>
+      </w:pPr>
+      <w:r>
+        <w:rPr>
+          <w:rFonts w:hint="cs"/>
+          <w:b/>
+          <w:rtl/>
+        </w:rPr>
+        <w:lastRenderedPageBreak/>
+        <w:t>הוויזואליזציות עבור בחירת מדינות:</w:t>
+      </w:r>
+    </w:p>
+    <w:p>
+      <w:pPr>
+        <w:ind w:left="793"/>
+        <w:rPr>
+          <w:b/>
+          <w:rtl/>
+        </w:rPr>
+      </w:pPr>
+      <w:r>
+        <w:rPr>
+          <w:b/>
+          <w:noProof/>
+        </w:rPr>
+        <w:drawing>
+          <wp:inline distT="0" distB="0" distL="0" distR="0" wp14:anchorId="065C3248" wp14:editId="7D7D7CB9">
+            <wp:extent cx="4984750" cy="2759952"/>
+            <wp:effectExtent l="0" t="0" r="6350" b="2540"/>
+            <wp:docPr id="22" name="Picture 22"/>
+            <wp:cNvGraphicFramePr>
+              <a:graphicFrameLocks xmlns:a="http://schemas.openxmlformats.org/drawingml/2006/main" noChangeAspect="1"/>
+            </wp:cNvGraphicFramePr>
+            <a:graphic xmlns:a="http://schemas.openxmlformats.org/drawingml/2006/main">
+              <a:graphicData uri="http://schemas.openxmlformats.org/drawingml/2006/picture">
+                <pic:pic xmlns:pic="http://schemas.openxmlformats.org/drawingml/2006/picture">
+                  <pic:nvPicPr>
+                    <pic:cNvPr id="0" name="Picture 16"/>
+                    <pic:cNvPicPr>
+                      <a:picLocks noChangeAspect="1" noChangeArrowheads="1"/>
+                    </pic:cNvPicPr>
+                  </pic:nvPicPr>
+                  <pic:blipFill>
+                    <a:blip r:embed="rId27" cstate="print">
+                      <a:extLst>
+                        <a:ext uri="{28A0092B-C50C-407E-A947-70E740481C1C}">
+                          <a14:useLocalDpi xmlns:a14="http://schemas.microsoft.com/office/drawing/2010/main" val="0"/>
+                        </a:ext>
+                      </a:extLst>
+                    </a:blip>
+                    <a:srcRect/>
+                    <a:stretch>
+                      <a:fillRect/>
+                    </a:stretch>
+                  </pic:blipFill>
+                  <pic:spPr bwMode="auto">
+                    <a:xfrm>
+                      <a:off x="0" y="0"/>
+                      <a:ext cx="4986511" cy="2760927"/>
+                    </a:xfrm>
+                    <a:prstGeom prst="rect">
+                      <a:avLst/>
+                    </a:prstGeom>
+                    <a:noFill/>
+                    <a:ln>
+                      <a:noFill/>
+                    </a:ln>
+                  </pic:spPr>
+                </pic:pic>
+              </a:graphicData>
+            </a:graphic>
+          </wp:inline>
+        </w:drawing>
+      </w:r>
+    </w:p>
+    <w:p>
+      <w:pPr>
+        <w:ind w:left="793"/>
+        <w:rPr>
+          <w:b/>
+          <w:rtl/>
+        </w:rPr>
+      </w:pPr>
+    </w:p>
+    <w:p>
+      <w:pPr>
+        <w:ind w:left="793"/>
+        <w:rPr>
+          <w:b/>
+          <w:rtl/>
+        </w:rPr>
+      </w:pPr>
+      <w:r>
+        <w:rPr>
+          <w:rFonts w:hint="cs"/>
+          <w:b/>
+          <w:rtl/>
+        </w:rPr>
+        <w:t xml:space="preserve">עוד פילטר אשר משפיע על המדינות הוא </w:t>
+      </w:r>
+      <w:r>
+        <w:rPr>
+          <w:b/>
+        </w:rPr>
+        <w:t>slider</w:t>
+      </w:r>
+      <w:r>
+        <w:rPr>
+          <w:rFonts w:hint="cs"/>
+          <w:b/>
+          <w:rtl/>
+        </w:rPr>
+        <w:t xml:space="preserve"> אשר מסנן מדינות שיש להן פחות מקרי מוות מהערך שבחרו בו.</w:t>
+      </w:r>
+    </w:p>
+    <w:p>
+      <w:pPr>
+        <w:ind w:left="793"/>
+        <w:rPr>
+          <w:b/>
+          <w:rtl/>
+        </w:rPr>
+      </w:pPr>
+      <w:r>
+        <w:rPr>
+          <w:rFonts w:hint="cs"/>
+          <w:b/>
+          <w:rtl/>
+        </w:rPr>
+        <w:t>הפילטר:</w:t>
+      </w:r>
+    </w:p>
+    <w:p>
+      <w:pPr>
+        <w:ind w:left="793"/>
+        <w:rPr>
+          <w:b/>
+          <w:rtl/>
+        </w:rPr>
+      </w:pPr>
+      <w:r>
+        <w:rPr>
+          <w:rFonts w:hint="cs"/>
+          <w:b/>
+          <w:rtl/>
+        </w:rPr>
+        <w:t>במצב דיפולטי:</w:t>
+      </w:r>
+    </w:p>
+    <w:p>
+      <w:pPr>
+        <w:ind w:left="793"/>
+        <w:rPr>
+          <w:b/>
+        </w:rPr>
+      </w:pPr>
+      <w:r>
+        <w:rPr>
+          <w:b/>
+          <w:noProof/>
+        </w:rPr>
+        <w:drawing>
+          <wp:inline distT="0" distB="0" distL="0" distR="0" wp14:anchorId="57B65180" wp14:editId="761950B4">
+            <wp:extent cx="5270500" cy="533400"/>
+            <wp:effectExtent l="0" t="0" r="6350" b="0"/>
+            <wp:docPr id="23" name="Picture 23"/>
+            <wp:cNvGraphicFramePr>
+              <a:graphicFrameLocks xmlns:a="http://schemas.openxmlformats.org/drawingml/2006/main" noChangeAspect="1"/>
+            </wp:cNvGraphicFramePr>
+            <a:graphic xmlns:a="http://schemas.openxmlformats.org/drawingml/2006/main">
+              <a:graphicData uri="http://schemas.openxmlformats.org/drawingml/2006/picture">
+                <pic:pic xmlns:pic="http://schemas.openxmlformats.org/drawingml/2006/picture">
+                  <pic:nvPicPr>
+                    <pic:cNvPr id="0" name="Picture 17"/>
+                    <pic:cNvPicPr>
+                      <a:picLocks noChangeAspect="1" noChangeArrowheads="1"/>
+                    </pic:cNvPicPr>
+                  </pic:nvPicPr>
+                  <pic:blipFill>
+                    <a:blip r:embed="rId28">
+                      <a:extLst>
+                        <a:ext uri="{28A0092B-C50C-407E-A947-70E740481C1C}">
+                          <a14:useLocalDpi xmlns:a14="http://schemas.microsoft.com/office/drawing/2010/main" val="0"/>
+                        </a:ext>
+                      </a:extLst>
+                    </a:blip>
+                    <a:srcRect/>
+                    <a:stretch>
+                      <a:fillRect/>
+                    </a:stretch>
+                  </pic:blipFill>
+                  <pic:spPr bwMode="auto">
+                    <a:xfrm>
+                      <a:off x="0" y="0"/>
+                      <a:ext cx="5270500" cy="533400"/>
+                    </a:xfrm>
+                    <a:prstGeom prst="rect">
+                      <a:avLst/>
+                    </a:prstGeom>
+                    <a:noFill/>
+                    <a:ln>
+                      <a:noFill/>
+                    </a:ln>
+                  </pic:spPr>
+                </pic:pic>
+              </a:graphicData>
+            </a:graphic>
+          </wp:inline>
+        </w:drawing>
+      </w:r>
+    </w:p>
+    <w:p>
+      <w:pPr>
+        <w:ind w:left="793"/>
+        <w:rPr>
+          <w:b/>
+          <w:rtl/>
+        </w:rPr>
+      </w:pPr>
+      <w:r>
+        <w:rPr>
+          <w:rFonts w:hint="cs"/>
+          <w:b/>
+          <w:rtl/>
+        </w:rPr>
+        <w:t>כאשר בוחרים ערך:</w:t>
+      </w:r>
+    </w:p>
+    <w:p>
+      <w:pPr>
+        <w:ind w:left="793"/>
+        <w:rPr>
+          <w:b/>
+          <w:rtl/>
+        </w:rPr>
+      </w:pPr>
+      <w:r>
+        <w:rPr>
+          <w:b/>
+          <w:noProof/>
+        </w:rPr>
+        <w:drawing>
+          <wp:inline distT="0" distB="0" distL="0" distR="0" wp14:anchorId="390A30B0" wp14:editId="0134468C">
+            <wp:extent cx="5270500" cy="603250"/>
+            <wp:effectExtent l="0" t="0" r="6350" b="6350"/>
+            <wp:docPr id="24" name="Picture 24"/>
+            <wp:cNvGraphicFramePr>
+              <a:graphicFrameLocks xmlns:a="http://schemas.openxmlformats.org/drawingml/2006/main" noChangeAspect="1"/>
+            </wp:cNvGraphicFramePr>
+            <a:graphic xmlns:a="http://schemas.openxmlformats.org/drawingml/2006/main">
+              <a:graphicData uri="http://schemas.openxmlformats.org/drawingml/2006/picture">
+                <pic:pic xmlns:pic="http://schemas.openxmlformats.org/drawingml/2006/picture">
+                  <pic:nvPicPr>
+                    <pic:cNvPr id="0" name="Picture 18"/>
+                    <pic:cNvPicPr>
+                      <a:picLocks noChangeAspect="1" noChangeArrowheads="1"/>
+                    </pic:cNvPicPr>
+                  </pic:nvPicPr>
+                  <pic:blipFill>
+                    <a:blip r:embed="rId29">
+                      <a:extLst>
+                        <a:ext uri="{28A0092B-C50C-407E-A947-70E740481C1C}">
+                          <a14:useLocalDpi xmlns:a14="http://schemas.microsoft.com/office/drawing/2010/main" val="0"/>
+                        </a:ext>
+                      </a:extLst>
+                    </a:blip>
+                    <a:srcRect/>
+                    <a:stretch>
+                      <a:fillRect/>
+                    </a:stretch>
+                  </pic:blipFill>
+                  <pic:spPr bwMode="auto">
+                    <a:xfrm>
+                      <a:off x="0" y="0"/>
+                      <a:ext cx="5270500" cy="603250"/>
+                    </a:xfrm>
+                    <a:prstGeom prst="rect">
+                      <a:avLst/>
+                    </a:prstGeom>
+                    <a:noFill/>
+                    <a:ln>
+                      <a:noFill/>
+                    </a:ln>
+                  </pic:spPr>
+                </pic:pic>
+              </a:graphicData>
+            </a:graphic>
+          </wp:inline>
+        </w:drawing>
+      </w:r>
+    </w:p>
+    <w:p>
+      <w:pPr>
+        <w:ind w:left="793"/>
+        <w:rPr>
+          <w:rFonts w:hint="cs"/>
+          <w:b/>
+          <w:rtl/>
+        </w:rPr>
+      </w:pPr>
+    </w:p>
+    <w:p>
+      <w:pPr>
+        <w:ind w:left="793"/>
+        <w:rPr>
+          <w:b/>
+          <w:rtl/>
+        </w:rPr>
+      </w:pPr>
+      <w:r>
+        <w:rPr>
+          <w:rFonts w:hint="cs"/>
+          <w:b/>
+          <w:rtl/>
+        </w:rPr>
+        <w:t>ההשפעה על הפילטר של המדינות:</w:t>
+      </w:r>
+    </w:p>
+    <w:p>
+      <w:pPr>
+        <w:ind w:left="793"/>
+        <w:rPr>
+          <w:b/>
+          <w:rtl/>
+        </w:rPr>
+      </w:pPr>
+      <w:r>
+        <w:rPr>
+          <w:rFonts w:hint="cs"/>
+          <w:b/>
+          <w:noProof/>
+        </w:rPr>
+        <w:drawing>
+          <wp:inline distT="0" distB="0" distL="0" distR="0" wp14:anchorId="19DE989F" wp14:editId="2D2BC38E">
+            <wp:extent cx="3244850" cy="876300"/>
+            <wp:effectExtent l="0" t="0" r="0" b="0"/>
+            <wp:docPr id="25" name="Picture 25"/>
+            <wp:cNvGraphicFramePr>
+              <a:graphicFrameLocks xmlns:a="http://schemas.openxmlformats.org/drawingml/2006/main" noChangeAspect="1"/>
+            </wp:cNvGraphicFramePr>
+            <a:graphic xmlns:a="http://schemas.openxmlformats.org/drawingml/2006/main">
+              <a:graphicData uri="http://schemas.openxmlformats.org/drawingml/2006/picture">
+                <pic:pic xmlns:pic="http://schemas.openxmlformats.org/drawingml/2006/picture">
+                  <pic:nvPicPr>
+                    <pic:cNvPr id="0" name="Picture 19"/>
+                    <pic:cNvPicPr>
+                      <a:picLocks noChangeAspect="1" noChangeArrowheads="1"/>
+                    </pic:cNvPicPr>
+                  </pic:nvPicPr>
+                  <pic:blipFill>
+                    <a:blip r:embed="rId30">
+                      <a:extLst>
+                        <a:ext uri="{28A0092B-C50C-407E-A947-70E740481C1C}">
+                          <a14:useLocalDpi xmlns:a14="http://schemas.microsoft.com/office/drawing/2010/main" val="0"/>
+                        </a:ext>
+                      </a:extLst>
+                    </a:blip>
+                    <a:srcRect/>
+                    <a:stretch>
+                      <a:fillRect/>
+                    </a:stretch>
+                  </pic:blipFill>
+                  <pic:spPr bwMode="auto">
+                    <a:xfrm>
+                      <a:off x="0" y="0"/>
+                      <a:ext cx="3244850" cy="876300"/>
+                    </a:xfrm>
+                    <a:prstGeom prst="rect">
+                      <a:avLst/>
+                    </a:prstGeom>
+                    <a:noFill/>
+                    <a:ln>
+                      <a:noFill/>
+                    </a:ln>
+                  </pic:spPr>
+                </pic:pic>
+              </a:graphicData>
+            </a:graphic>
+          </wp:inline>
+        </w:drawing>
+      </w:r>
+    </w:p>
+    <w:p>
+      <w:pPr>
+        <w:ind w:left="793"/>
+        <w:rPr>
+          <w:rFonts w:hint="cs"/>
+          <w:b/>
+          <w:rtl/>
+        </w:rPr>
+      </w:pPr>
+    </w:p>
+    <w:p>
+      <w:pPr>
+        <w:bidi w:val="0"/>
+        <w:rPr>
+          <w:b/>
+          <w:rtl/>
+        </w:rPr>
+      </w:pPr>
+      <w:r>
+        <w:rPr>
+          <w:b/>
+          <w:rtl/>
+        </w:rPr>
+        <w:br w:type="page"/>
+      </w:r>
+    </w:p>
+    <w:p>
+      <w:pPr>
+        <w:ind w:left="793"/>
+        <w:rPr>
+          <w:b/>
+          <w:rtl/>
+        </w:rPr>
+      </w:pPr>
+      <w:r>
+        <w:rPr>
+          <w:rFonts w:hint="cs"/>
+          <w:b/>
+          <w:rtl/>
+        </w:rPr>
+        <w:lastRenderedPageBreak/>
+        <w:t>ההשפעה על הוויזואליזציות:</w:t>
+      </w:r>
+    </w:p>
+    <w:p>
+      <w:pPr>
+        <w:ind w:left="793"/>
+        <w:rPr>
+          <w:b/>
+          <w:rtl/>
+        </w:rPr>
+      </w:pPr>
+      <w:r>
+        <w:rPr>
+          <w:rFonts w:hint="cs"/>
+          <w:b/>
+          <w:noProof/>
+        </w:rPr>
+        <w:drawing>
+          <wp:inline distT="0" distB="0" distL="0" distR="0" wp14:anchorId="1678D1D4" wp14:editId="5DC0DB10">
+            <wp:extent cx="4463788" cy="2423046"/>
+            <wp:effectExtent l="0" t="0" r="0" b="0"/>
+            <wp:docPr id="26" name="Picture 26"/>
+            <wp:cNvGraphicFramePr>
+              <a:graphicFrameLocks xmlns:a="http://schemas.openxmlformats.org/drawingml/2006/main" noChangeAspect="1"/>
+            </wp:cNvGraphicFramePr>
+            <a:graphic xmlns:a="http://schemas.openxmlformats.org/drawingml/2006/main">
+              <a:graphicData uri="http://schemas.openxmlformats.org/drawingml/2006/picture">
+                <pic:pic xmlns:pic="http://schemas.openxmlformats.org/drawingml/2006/picture">
+                  <pic:nvPicPr>
+                    <pic:cNvPr id="0" name="Picture 20"/>
+                    <pic:cNvPicPr>
+                      <a:picLocks noChangeAspect="1" noChangeArrowheads="1"/>
+                    </pic:cNvPicPr>
+                  </pic:nvPicPr>
+                  <pic:blipFill>
+                    <a:blip r:embed="rId31" cstate="print">
+                      <a:extLst>
+                        <a:ext uri="{28A0092B-C50C-407E-A947-70E740481C1C}">
+                          <a14:useLocalDpi xmlns:a14="http://schemas.microsoft.com/office/drawing/2010/main" val="0"/>
+                        </a:ext>
+                      </a:extLst>
+                    </a:blip>
+                    <a:srcRect/>
+                    <a:stretch>
+                      <a:fillRect/>
+                    </a:stretch>
+                  </pic:blipFill>
+                  <pic:spPr bwMode="auto">
+                    <a:xfrm>
+                      <a:off x="0" y="0"/>
+                      <a:ext cx="4477912" cy="2430713"/>
+                    </a:xfrm>
+                    <a:prstGeom prst="rect">
+                      <a:avLst/>
+                    </a:prstGeom>
+                    <a:noFill/>
+                    <a:ln>
+                      <a:noFill/>
+                    </a:ln>
+                  </pic:spPr>
+                </pic:pic>
+              </a:graphicData>
+            </a:graphic>
+          </wp:inline>
+        </w:drawing>
+      </w:r>
+    </w:p>
+    <w:p>
+      <w:pPr>
+        <w:ind w:left="793"/>
+        <w:rPr>
+          <w:b/>
+          <w:rtl/>
+        </w:rPr>
+      </w:pPr>
+    </w:p>
+    <w:p>
+      <w:pPr>
+        <w:ind w:left="793"/>
+        <w:rPr>
+          <w:b/>
+          <w:rtl/>
+        </w:rPr>
+      </w:pPr>
+      <w:r>
+        <w:rPr>
+          <w:rFonts w:hint="cs"/>
+          <w:b/>
+          <w:rtl/>
+        </w:rPr>
+        <w:t>הפילטר האחרון שקיים לנו הוא לחיצה על גזע בגרף פאי אשר משנה את שאר הגרפים להיות רלוונטיים לאותו בגזע.</w:t>
+      </w:r>
+    </w:p>
+    <w:p>
+      <w:pPr>
+        <w:ind w:left="793"/>
+        <w:rPr>
+          <w:b/>
+        </w:rPr>
+      </w:pPr>
+      <w:r>
+        <w:rPr>
+          <w:rFonts w:hint="cs"/>
+          <w:b/>
+          <w:rtl/>
+        </w:rPr>
+        <w:t>הפילטר+</w:t>
+      </w:r>
+      <w:r>
+        <w:rPr>
+          <w:b/>
+        </w:rPr>
+        <w:t xml:space="preserve"> </w:t>
+      </w:r>
+      <w:r>
+        <w:rPr>
+          <w:rFonts w:hint="cs"/>
+          <w:b/>
+          <w:rtl/>
+        </w:rPr>
+        <w:t>השפעה</w:t>
+      </w:r>
+      <w:r>
+        <w:rPr>
+          <w:b/>
+        </w:rPr>
+        <w:t>:</w:t>
+      </w:r>
+    </w:p>
+    <w:p>
+      <w:pPr>
+        <w:ind w:left="793"/>
+        <w:rPr>
+          <w:b/>
+        </w:rPr>
+      </w:pPr>
+      <w:r>
+        <w:rPr>
+          <w:b/>
+          <w:noProof/>
+        </w:rPr>
+        <w:drawing>
+          <wp:inline distT="0" distB="0" distL="0" distR="0" wp14:anchorId="7855B23D" wp14:editId="624C38B8">
+            <wp:extent cx="4457700" cy="2475903"/>
+            <wp:effectExtent l="0" t="0" r="0" b="635"/>
+            <wp:docPr id="27" name="Picture 27"/>
+            <wp:cNvGraphicFramePr>
+              <a:graphicFrameLocks xmlns:a="http://schemas.openxmlformats.org/drawingml/2006/main" noChangeAspect="1"/>
+            </wp:cNvGraphicFramePr>
+            <a:graphic xmlns:a="http://schemas.openxmlformats.org/drawingml/2006/main">
+              <a:graphicData uri="http://schemas.openxmlformats.org/drawingml/2006/picture">
+                <pic:pic xmlns:pic="http://schemas.openxmlformats.org/drawingml/2006/picture">
+                  <pic:nvPicPr>
+                    <pic:cNvPr id="0" name="Picture 21"/>
+                    <pic:cNvPicPr>
+                      <a:picLocks noChangeAspect="1" noChangeArrowheads="1"/>
+                    </pic:cNvPicPr>
+                  </pic:nvPicPr>
+                  <pic:blipFill>
+                    <a:blip r:embed="rId32" cstate="print">
+                      <a:extLst>
+                        <a:ext uri="{28A0092B-C50C-407E-A947-70E740481C1C}">
+                          <a14:useLocalDpi xmlns:a14="http://schemas.microsoft.com/office/drawing/2010/main" val="0"/>
+                        </a:ext>
+                      </a:extLst>
+                    </a:blip>
+                    <a:srcRect/>
+                    <a:stretch>
+                      <a:fillRect/>
+                    </a:stretch>
+                  </pic:blipFill>
+                  <pic:spPr bwMode="auto">
+                    <a:xfrm>
+                      <a:off x="0" y="0"/>
+                      <a:ext cx="4461852" cy="2478209"/>
+                    </a:xfrm>
+                    <a:prstGeom prst="rect">
+                      <a:avLst/>
+                    </a:prstGeom>
+                    <a:noFill/>
+                    <a:ln>
+                      <a:noFill/>
+                    </a:ln>
+                  </pic:spPr>
+                </pic:pic>
+              </a:graphicData>
+            </a:graphic>
+          </wp:inline>
+        </w:drawing>
+      </w:r>
+    </w:p>
+    <w:p>
+      <w:pPr>
+        <w:ind w:left="793"/>
+        <w:rPr>
+          <w:b/>
+        </w:rPr>
+      </w:pPr>
+    </w:p>
+    <w:p>
+      <w:pPr>
+        <w:bidi w:val="0"/>
+        <w:rPr>
+          <w:b/>
+          <w:rtl/>
+        </w:rPr>
+      </w:pPr>
+      <w:r>
+        <w:rPr>
+          <w:b/>
+          <w:rtl/>
+        </w:rPr>
+        <w:br w:type="page"/>
+      </w:r>
+    </w:p>
+    <w:p>
+      <w:pPr>
+        <w:ind w:left="793"/>
+        <w:rPr>
+          <w:b/>
+        </w:rPr>
+      </w:pPr>
+      <w:r>
+        <w:rPr>
+          <w:rFonts w:hint="cs"/>
+          <w:b/>
+          <w:rtl/>
+        </w:rPr>
+        <w:lastRenderedPageBreak/>
+        <w:t>בנו</w:t>
+      </w:r>
+      <w:r>
+        <w:rPr>
+          <w:rFonts w:hint="cs"/>
+          <w:b/>
+          <w:rtl/>
+        </w:rPr>
+        <w:t>ס</w:t>
+      </w:r>
+      <w:r>
+        <w:rPr>
+          <w:rFonts w:hint="cs"/>
+          <w:b/>
+          <w:rtl/>
+        </w:rPr>
+        <w:t>ף לפילטרים קיים לנו טקסט מפורט כאשר שמים את העכבר על כל אחד מהגרפים</w:t>
+      </w:r>
+      <w:r>
+        <w:rPr>
+          <w:rFonts w:hint="cs"/>
+          <w:b/>
+          <w:rtl/>
+        </w:rPr>
+        <w:t>.</w:t>
+      </w:r>
+    </w:p>
+    <w:p>
+      <w:pPr>
+        <w:ind w:left="793"/>
+        <w:rPr>
+          <w:b/>
+          <w:rtl/>
+        </w:rPr>
+      </w:pPr>
+      <w:r>
+        <w:rPr>
+          <w:rFonts w:hint="cs"/>
+          <w:b/>
+          <w:rtl/>
+        </w:rPr>
+        <w:t>דוגמאות:</w:t>
+      </w:r>
+    </w:p>
+    <w:p>
+      <w:pPr>
+        <w:ind w:left="793"/>
+        <w:rPr>
+          <w:b/>
+        </w:rPr>
+      </w:pPr>
+      <w:r>
+        <w:rPr>
+          <w:b/>
+          <w:noProof/>
+        </w:rPr>
+        <w:drawing>
+          <wp:inline distT="0" distB="0" distL="0" distR="0" wp14:anchorId="5E70ABFF" wp14:editId="7B04D2FB">
+            <wp:extent cx="2355092" cy="1575281"/>
+            <wp:effectExtent l="0" t="0" r="7620" b="6350"/>
+            <wp:docPr id="30" name="Picture 30" descr="Chart&#10;&#10;Description automatically generated"/>
+            <wp:cNvGraphicFramePr>
+              <a:graphicFrameLocks xmlns:a="http://schemas.openxmlformats.org/drawingml/2006/main" noChangeAspect="1"/>
+            </wp:cNvGraphicFramePr>
+            <a:graphic xmlns:a="http://schemas.openxmlformats.org/drawingml/2006/main">
+              <a:graphicData uri="http://schemas.openxmlformats.org/drawingml/2006/picture">
+                <pic:pic xmlns:pic="http://schemas.openxmlformats.org/drawingml/2006/picture">
+                  <pic:nvPicPr>
+                    <pic:cNvPr id="30" name="Picture 30" descr="Chart&#10;&#10;Description automatically generated"/>
+                    <pic:cNvPicPr>
+                      <a:picLocks noChangeAspect="1" noChangeArrowheads="1"/>
+                    </pic:cNvPicPr>
+                  </pic:nvPicPr>
+                  <pic:blipFill>
+                    <a:blip r:embed="rId33" cstate="print">
+                      <a:extLst>
+                        <a:ext uri="{28A0092B-C50C-407E-A947-70E740481C1C}">
+                          <a14:useLocalDpi xmlns:a14="http://schemas.microsoft.com/office/drawing/2010/main" val="0"/>
+                        </a:ext>
+                      </a:extLst>
+                    </a:blip>
+                    <a:srcRect/>
+                    <a:stretch>
+                      <a:fillRect/>
+                    </a:stretch>
+                  </pic:blipFill>
+                  <pic:spPr bwMode="auto">
+                    <a:xfrm>
+                      <a:off x="0" y="0"/>
+                      <a:ext cx="2367413" cy="1583523"/>
+                    </a:xfrm>
+                    <a:prstGeom prst="rect">
+                      <a:avLst/>
+                    </a:prstGeom>
+                    <a:noFill/>
+                    <a:ln>
+                      <a:noFill/>
+                    </a:ln>
+                  </pic:spPr>
+                </pic:pic>
+              </a:graphicData>
+            </a:graphic>
+          </wp:inline>
+        </w:drawing>
+      </w:r>
+      <w:r>
+        <w:rPr>
+          <w:b/>
+          <w:noProof/>
+        </w:rPr>
+        <w:drawing>
+          <wp:inline distT="0" distB="0" distL="0" distR="0" wp14:anchorId="78555F1C" wp14:editId="082EA3EC">
+            <wp:extent cx="2355850" cy="1554861"/>
+            <wp:effectExtent l="0" t="0" r="6350" b="7620"/>
+            <wp:docPr id="31" name="Picture 31" descr="A picture containing chart&#10;&#10;Description automatically generated"/>
+            <wp:cNvGraphicFramePr>
+              <a:graphicFrameLocks xmlns:a="http://schemas.openxmlformats.org/drawingml/2006/main" noChangeAspect="1"/>
+            </wp:cNvGraphicFramePr>
+            <a:graphic xmlns:a="http://schemas.openxmlformats.org/drawingml/2006/main">
+              <a:graphicData uri="http://schemas.openxmlformats.org/drawingml/2006/picture">
+                <pic:pic xmlns:pic="http://schemas.openxmlformats.org/drawingml/2006/picture">
+                  <pic:nvPicPr>
+                    <pic:cNvPr id="31" name="Picture 31" descr="A picture containing chart&#10;&#10;Description automatically generated"/>
+                    <pic:cNvPicPr>
+                      <a:picLocks noChangeAspect="1" noChangeArrowheads="1"/>
+                    </pic:cNvPicPr>
+                  </pic:nvPicPr>
+                  <pic:blipFill>
+                    <a:blip r:embed="rId34" cstate="print">
+                      <a:extLst>
+                        <a:ext uri="{28A0092B-C50C-407E-A947-70E740481C1C}">
+                          <a14:useLocalDpi xmlns:a14="http://schemas.microsoft.com/office/drawing/2010/main" val="0"/>
+                        </a:ext>
+                      </a:extLst>
+                    </a:blip>
+                    <a:srcRect/>
+                    <a:stretch>
+                      <a:fillRect/>
+                    </a:stretch>
+                  </pic:blipFill>
+                  <pic:spPr bwMode="auto">
+                    <a:xfrm>
+                      <a:off x="0" y="0"/>
+                      <a:ext cx="2355850" cy="1554861"/>
+                    </a:xfrm>
+                    <a:prstGeom prst="rect">
+                      <a:avLst/>
+                    </a:prstGeom>
+                    <a:noFill/>
+                    <a:ln>
+                      <a:noFill/>
+                    </a:ln>
+                  </pic:spPr>
+                </pic:pic>
+              </a:graphicData>
+            </a:graphic>
+          </wp:inline>
+        </w:drawing>
+      </w:r>
+    </w:p>
+    <w:p>
+      <w:pPr>
+        <w:ind w:left="793"/>
+        <w:rPr>
+          <w:b/>
+        </w:rPr>
+      </w:pPr>
+      <w:r>
+        <w:rPr>
+          <w:b/>
+          <w:noProof/>
+        </w:rPr>
+        <w:drawing>
+          <wp:inline distT="0" distB="0" distL="0" distR="0" wp14:anchorId="561B268E" wp14:editId="6AA30959">
+            <wp:extent cx="2108747" cy="1864995"/>
+            <wp:effectExtent l="0" t="0" r="6350" b="1905"/>
+            <wp:docPr id="29" name="Picture 29" descr="Chart, pie chart&#10;&#10;Description automatically generated"/>
+            <wp:cNvGraphicFramePr>
+              <a:graphicFrameLocks xmlns:a="http://schemas.openxmlformats.org/drawingml/2006/main" noChangeAspect="1"/>
+            </wp:cNvGraphicFramePr>
+            <a:graphic xmlns:a="http://schemas.openxmlformats.org/drawingml/2006/main">
+              <a:graphicData uri="http://schemas.openxmlformats.org/drawingml/2006/picture">
+                <pic:pic xmlns:pic="http://schemas.openxmlformats.org/drawingml/2006/picture">
+                  <pic:nvPicPr>
+                    <pic:cNvPr id="29" name="Picture 29" descr="Chart, pie chart&#10;&#10;Description automatically generated"/>
+                    <pic:cNvPicPr>
+                      <a:picLocks noChangeAspect="1" noChangeArrowheads="1"/>
+                    </pic:cNvPicPr>
+                  </pic:nvPicPr>
+                  <pic:blipFill>
+                    <a:blip r:embed="rId35" cstate="print">
+                      <a:extLst>
+                        <a:ext uri="{28A0092B-C50C-407E-A947-70E740481C1C}">
+                          <a14:useLocalDpi xmlns:a14="http://schemas.microsoft.com/office/drawing/2010/main" val="0"/>
+                        </a:ext>
+                      </a:extLst>
+                    </a:blip>
+                    <a:srcRect/>
+                    <a:stretch>
+                      <a:fillRect/>
+                    </a:stretch>
+                  </pic:blipFill>
+                  <pic:spPr bwMode="auto">
+                    <a:xfrm>
+                      <a:off x="0" y="0"/>
+                      <a:ext cx="2122974" cy="1877577"/>
+                    </a:xfrm>
+                    <a:prstGeom prst="rect">
+                      <a:avLst/>
+                    </a:prstGeom>
+                    <a:noFill/>
+                    <a:ln>
+                      <a:noFill/>
+                    </a:ln>
+                  </pic:spPr>
+                </pic:pic>
+              </a:graphicData>
+            </a:graphic>
+          </wp:inline>
+        </w:drawing>
+      </w:r>
+      <w:r>
+        <w:rPr>
+          <w:b/>
+          <w:noProof/>
+        </w:rPr>
+        <w:drawing>
+          <wp:inline distT="0" distB="0" distL="0" distR="0" wp14:anchorId="66483265" wp14:editId="141733A7">
+            <wp:extent cx="2149826" cy="1580931"/>
+            <wp:effectExtent l="0" t="0" r="3175" b="635"/>
+            <wp:docPr id="32" name="Picture 32"/>
+            <wp:cNvGraphicFramePr>
+              <a:graphicFrameLocks xmlns:a="http://schemas.openxmlformats.org/drawingml/2006/main" noChangeAspect="1"/>
+            </wp:cNvGraphicFramePr>
+            <a:graphic xmlns:a="http://schemas.openxmlformats.org/drawingml/2006/main">
+              <a:graphicData uri="http://schemas.openxmlformats.org/drawingml/2006/picture">
+                <pic:pic xmlns:pic="http://schemas.openxmlformats.org/drawingml/2006/picture">
+                  <pic:nvPicPr>
+                    <pic:cNvPr id="0" name="Picture 26"/>
+                    <pic:cNvPicPr>
+                      <a:picLocks noChangeAspect="1" noChangeArrowheads="1"/>
+                    </pic:cNvPicPr>
+                  </pic:nvPicPr>
+                  <pic:blipFill>
+                    <a:blip r:embed="rId36" cstate="print">
+                      <a:extLst>
+                        <a:ext uri="{28A0092B-C50C-407E-A947-70E740481C1C}">
+                          <a14:useLocalDpi xmlns:a14="http://schemas.microsoft.com/office/drawing/2010/main" val="0"/>
+                        </a:ext>
+                      </a:extLst>
+                    </a:blip>
+                    <a:srcRect/>
+                    <a:stretch>
+                      <a:fillRect/>
+                    </a:stretch>
+                  </pic:blipFill>
+                  <pic:spPr bwMode="auto">
+                    <a:xfrm>
+                      <a:off x="0" y="0"/>
+                      <a:ext cx="2167774" cy="1594129"/>
+                    </a:xfrm>
+                    <a:prstGeom prst="rect">
+                      <a:avLst/>
+                    </a:prstGeom>
+                    <a:noFill/>
+                    <a:ln>
+                      <a:noFill/>
+                    </a:ln>
+                  </pic:spPr>
+                </pic:pic>
+              </a:graphicData>
+            </a:graphic>
+          </wp:inline>
+        </w:drawing>
+      </w:r>
+    </w:p>
+    <w:p>
+      <w:pPr>
+        <w:ind w:left="793"/>
+        <w:rPr>
+          <w:b/>
+        </w:rPr>
+      </w:pPr>
+      <w:r>
+        <w:rPr>
+          <w:b/>
+          <w:noProof/>
+        </w:rPr>
+        <w:drawing>
+          <wp:inline distT="0" distB="0" distL="0" distR="0" wp14:anchorId="1279646F" wp14:editId="086A1E65">
+            <wp:extent cx="1561667" cy="1873250"/>
+            <wp:effectExtent l="0" t="0" r="635" b="0"/>
+            <wp:docPr id="33" name="Picture 33"/>
+            <wp:cNvGraphicFramePr>
+              <a:graphicFrameLocks xmlns:a="http://schemas.openxmlformats.org/drawingml/2006/main" noChangeAspect="1"/>
+            </wp:cNvGraphicFramePr>
+            <a:graphic xmlns:a="http://schemas.openxmlformats.org/drawingml/2006/main">
+              <a:graphicData uri="http://schemas.openxmlformats.org/drawingml/2006/picture">
+                <pic:pic xmlns:pic="http://schemas.openxmlformats.org/drawingml/2006/picture">
+                  <pic:nvPicPr>
+                    <pic:cNvPr id="0" name="Picture 27"/>
+                    <pic:cNvPicPr>
+                      <a:picLocks noChangeAspect="1" noChangeArrowheads="1"/>
+                    </pic:cNvPicPr>
+                  </pic:nvPicPr>
+                  <pic:blipFill>
+                    <a:blip r:embed="rId37" cstate="print">
+                      <a:extLst>
+                        <a:ext uri="{28A0092B-C50C-407E-A947-70E740481C1C}">
+                          <a14:useLocalDpi xmlns:a14="http://schemas.microsoft.com/office/drawing/2010/main" val="0"/>
+                        </a:ext>
+                      </a:extLst>
+                    </a:blip>
+                    <a:srcRect/>
+                    <a:stretch>
+                      <a:fillRect/>
+                    </a:stretch>
+                  </pic:blipFill>
+                  <pic:spPr bwMode="auto">
+                    <a:xfrm>
+                      <a:off x="0" y="0"/>
+                      <a:ext cx="1568743" cy="1881738"/>
+                    </a:xfrm>
+                    <a:prstGeom prst="rect">
+                      <a:avLst/>
+                    </a:prstGeom>
+                    <a:noFill/>
+                    <a:ln>
+                      <a:noFill/>
+                    </a:ln>
+                  </pic:spPr>
+                </pic:pic>
+              </a:graphicData>
+            </a:graphic>
+          </wp:inline>
+        </w:drawing>
+      </w:r>
+      <w:r>
+        <w:rPr>
+          <w:b/>
+          <w:noProof/>
+        </w:rPr>
+        <w:drawing>
+          <wp:inline distT="0" distB="0" distL="0" distR="0" wp14:anchorId="0FB15A57" wp14:editId="41C9B412">
+            <wp:extent cx="1930400" cy="1791411"/>
+            <wp:effectExtent l="0" t="0" r="0" b="0"/>
+            <wp:docPr id="34" name="Picture 34"/>
+            <wp:cNvGraphicFramePr>
+              <a:graphicFrameLocks xmlns:a="http://schemas.openxmlformats.org/drawingml/2006/main" noChangeAspect="1"/>
+            </wp:cNvGraphicFramePr>
+            <a:graphic xmlns:a="http://schemas.openxmlformats.org/drawingml/2006/main">
+              <a:graphicData uri="http://schemas.openxmlformats.org/drawingml/2006/picture">
+                <pic:pic xmlns:pic="http://schemas.openxmlformats.org/drawingml/2006/picture">
+                  <pic:nvPicPr>
+                    <pic:cNvPr id="0" name="Picture 28"/>
+                    <pic:cNvPicPr>
+                      <a:picLocks noChangeAspect="1" noChangeArrowheads="1"/>
+                    </pic:cNvPicPr>
+                  </pic:nvPicPr>
+                  <pic:blipFill>
+                    <a:blip r:embed="rId38" cstate="print">
+                      <a:extLst>
+                        <a:ext uri="{28A0092B-C50C-407E-A947-70E740481C1C}">
+                          <a14:useLocalDpi xmlns:a14="http://schemas.microsoft.com/office/drawing/2010/main" val="0"/>
+                        </a:ext>
+                      </a:extLst>
+                    </a:blip>
+                    <a:srcRect/>
+                    <a:stretch>
+                      <a:fillRect/>
+                    </a:stretch>
+                  </pic:blipFill>
+                  <pic:spPr bwMode="auto">
+                    <a:xfrm>
+                      <a:off x="0" y="0"/>
+                      <a:ext cx="1939548" cy="1799900"/>
+                    </a:xfrm>
+                    <a:prstGeom prst="rect">
+                      <a:avLst/>
+                    </a:prstGeom>
+                    <a:noFill/>
+                    <a:ln>
+                      <a:noFill/>
+                    </a:ln>
+                  </pic:spPr>
+                </pic:pic>
+              </a:graphicData>
+            </a:graphic>
+          </wp:inline>
+        </w:drawing>
+      </w:r>
+    </w:p>
+    <w:p>
+      <w:pPr>
+        <w:ind w:left="793"/>
+        <w:rPr>
+          <w:b/>
+        </w:rPr>
+      </w:pPr>
+    </w:p>
+    <w:p>
+      <w:pPr>
+        <w:bidi w:val="0"/>
+        <w:rPr>
+          <w:b/>
+        </w:rPr>
+      </w:pPr>
+    </w:p>
+    <w:p>
+      <w:pPr>
+        <w:bidi w:val="0"/>
+        <w:rPr>
+          <w:b/>
+          <w:rtl/>
+        </w:rPr>
+      </w:pPr>
+      <w:r>
+        <w:rPr>
+          <w:b/>
+          <w:rtl/>
+        </w:rPr>
+        <w:br w:type="page"/>
       </w:r>
     </w:p>
     <w:p>
@@ -4217,6 +7516,7 @@
           <w:b/>
           <w:rtl/>
         </w:rPr>
+        <w:lastRenderedPageBreak/>
         <w:t xml:space="preserve">בקוד השתמשנו </w:t>
       </w:r>
       <w:r>
@@ -4572,14 +7872,12 @@
           <w:b/>
         </w:rPr>
       </w:pPr>
-      <w:proofErr w:type="spellStart"/>
       <w:r>
         <w:rPr>
           <w:b/>
         </w:rPr>
         <w:t>change_country</w:t>
       </w:r>
-      <w:proofErr w:type="spellEnd"/>
       <w:r>
         <w:rPr>
           <w:rFonts w:hint="cs"/>
@@ -4666,25 +7964,7 @@
           <w:b/>
           <w:rtl/>
         </w:rPr>
-        <w:t xml:space="preserve">, </w:t>
-      </w:r>
-      <w:proofErr w:type="spellStart"/>
-      <w:r>
-        <w:rPr>
-          <w:rFonts w:hint="cs"/>
-          <w:b/>
-          <w:rtl/>
-        </w:rPr>
-        <w:t>הסליידר</w:t>
-      </w:r>
-      <w:proofErr w:type="spellEnd"/>
-      <w:r>
-        <w:rPr>
-          <w:rFonts w:hint="cs"/>
-          <w:b/>
-          <w:rtl/>
-        </w:rPr>
-        <w:t xml:space="preserve"> שמגביל מדינות לפי </w:t>
+        <w:t xml:space="preserve">, הסליידר שמגביל מדינות לפי </w:t>
       </w:r>
       <w:r>
         <w:rPr>
@@ -4722,41 +8002,15 @@
           <w:b/>
           <w:rtl/>
         </w:rPr>
-        <w:t xml:space="preserve"> </w:t>
-      </w:r>
-      <w:proofErr w:type="spellStart"/>
-      <w:r>
-        <w:rPr>
-          <w:rFonts w:hint="cs"/>
-          <w:b/>
-          <w:rtl/>
-        </w:rPr>
-        <w:t>בקולבק</w:t>
-      </w:r>
-      <w:proofErr w:type="spellEnd"/>
-      <w:r>
-        <w:rPr>
-          <w:rFonts w:hint="cs"/>
-          <w:b/>
-          <w:rtl/>
-        </w:rPr>
-        <w:t xml:space="preserve"> זה אנחנו</w:t>
-      </w:r>
-      <w:r>
-        <w:rPr>
-          <w:rFonts w:hint="cs"/>
-          <w:b/>
-          <w:rtl/>
-        </w:rPr>
-        <w:t xml:space="preserve"> </w:t>
-      </w:r>
-      <w:r>
-        <w:rPr>
-          <w:rFonts w:hint="cs"/>
-          <w:b/>
-          <w:rtl/>
-        </w:rPr>
-        <w:t>מורידים מהאופציות המקסימליות מדינות שלא עומדות בתנאי</w:t>
+        <w:t xml:space="preserve"> בקולבק זה אנחנו</w:t>
+      </w:r>
+      <w:r>
+        <w:rPr>
+          <w:rFonts w:hint="cs"/>
+          <w:b/>
+          <w:rtl/>
+        </w:rPr>
+        <w:t xml:space="preserve"> מורידים מהאופציות המקסימליות מדינות שלא עומדות בתנאי</w:t>
       </w:r>
       <w:r>
         <w:rPr>
@@ -4802,14 +8056,12 @@
           <w:b/>
         </w:rPr>
       </w:pPr>
-      <w:proofErr w:type="spellStart"/>
       <w:r>
         <w:rPr>
           <w:b/>
         </w:rPr>
         <w:t>change_date</w:t>
       </w:r>
-      <w:proofErr w:type="spellEnd"/>
       <w:r>
         <w:rPr>
           <w:rFonts w:hint="cs"/>
@@ -5033,39 +8285,19 @@
         </w:rPr>
         <w:t xml:space="preserve"> (ש</w:t>
       </w:r>
-      <w:proofErr w:type="spellStart"/>
       <w:r>
         <w:rPr>
           <w:b/>
         </w:rPr>
         <w:t>change_date</w:t>
       </w:r>
-      <w:proofErr w:type="spellEnd"/>
-      <w:r>
-        <w:rPr>
-          <w:rFonts w:hint="cs"/>
-          <w:b/>
-          <w:rtl/>
-        </w:rPr>
-        <w:t xml:space="preserve"> יקרא לו), ובכך מאפס את הערכים חזרה </w:t>
-      </w:r>
-      <w:proofErr w:type="spellStart"/>
-      <w:r>
-        <w:rPr>
-          <w:rFonts w:hint="cs"/>
-          <w:b/>
-          <w:rtl/>
-        </w:rPr>
-        <w:t>לדיפולטיים</w:t>
-      </w:r>
-      <w:proofErr w:type="spellEnd"/>
-      <w:r>
-        <w:rPr>
-          <w:rFonts w:hint="cs"/>
-          <w:b/>
-          <w:rtl/>
-        </w:rPr>
-        <w:t xml:space="preserve">. </w:t>
+      <w:r>
+        <w:rPr>
+          <w:rFonts w:hint="cs"/>
+          <w:b/>
+          <w:rtl/>
+        </w:rPr>
+        <w:t xml:space="preserve"> יקרא לו), ובכך מאפס את הערכים חזרה לדיפולטיים. </w:t>
       </w:r>
       <w:r>
         <w:rPr>
@@ -5095,16 +8327,7 @@
           <w:b/>
           <w:rtl/>
         </w:rPr>
-        <w:t xml:space="preserve">אנו מאפסים את כל הפילטרים אשר לא </w:t>
-      </w:r>
-      <w:r>
-        <w:rPr>
-          <w:rFonts w:hint="cs"/>
-          <w:b/>
-          <w:rtl/>
-        </w:rPr>
-        <w:lastRenderedPageBreak/>
-        <w:t>משתנים דרך ה</w:t>
+        <w:t>אנו מאפסים את כל הפילטרים אשר לא משתנים דרך ה</w:t>
       </w:r>
       <w:r>
         <w:rPr>
@@ -5140,16 +8363,7 @@
           <w:b/>
           <w:rtl/>
         </w:rPr>
-        <w:t xml:space="preserve"> </w:t>
-      </w:r>
-      <w:proofErr w:type="spellStart"/>
-      <w:r>
-        <w:rPr>
-          <w:rFonts w:hint="cs"/>
-          <w:b/>
-          <w:rtl/>
-        </w:rPr>
-        <w:t>ו</w:t>
+        <w:t xml:space="preserve"> ו</w:t>
       </w:r>
       <w:r>
         <w:rPr>
@@ -5159,7 +8373,6 @@
         </w:rPr>
         <w:t>ה</w:t>
       </w:r>
-      <w:proofErr w:type="spellEnd"/>
       <w:r>
         <w:rPr>
           <w:b/>
@@ -5180,25 +8393,7 @@
           <w:b/>
           <w:rtl/>
         </w:rPr>
-        <w:t xml:space="preserve">ל </w:t>
-      </w:r>
-      <w:proofErr w:type="spellStart"/>
-      <w:r>
-        <w:rPr>
-          <w:rFonts w:hint="cs"/>
-          <w:b/>
-          <w:rtl/>
-        </w:rPr>
-        <w:t>הסליידר</w:t>
-      </w:r>
-      <w:proofErr w:type="spellEnd"/>
-      <w:r>
-        <w:rPr>
-          <w:rFonts w:hint="cs"/>
-          <w:b/>
-          <w:rtl/>
-        </w:rPr>
-        <w:t xml:space="preserve"> </w:t>
+        <w:t xml:space="preserve">ל הסליידר </w:t>
       </w:r>
       <w:r>
         <w:rPr>
@@ -5245,7 +8440,6 @@
       <w:pPr>
         <w:pStyle w:val="ListParagraph"/>
         <w:rPr>
-          <w:rFonts w:hint="cs"/>
           <w:b/>
           <w:rtl/>
         </w:rPr>
@@ -5361,33 +8555,15 @@
           <w:b/>
           <w:rtl/>
         </w:rPr>
-        <w:t xml:space="preserve">הפילטרים </w:t>
-      </w:r>
-      <w:proofErr w:type="spellStart"/>
-      <w:r>
-        <w:rPr>
-          <w:rFonts w:hint="cs"/>
-          <w:b/>
-          <w:rtl/>
-        </w:rPr>
-        <w:t>הקטגורייאל</w:t>
-      </w:r>
-      <w:r>
-        <w:rPr>
-          <w:rFonts w:hint="cs"/>
-          <w:b/>
-          <w:rtl/>
-        </w:rPr>
-        <w:t>יות</w:t>
-      </w:r>
-      <w:proofErr w:type="spellEnd"/>
-      <w:r>
-        <w:rPr>
-          <w:rFonts w:hint="cs"/>
-          <w:b/>
-          <w:rtl/>
-        </w:rPr>
-        <w:t xml:space="preserve"> (כפתורי ה</w:t>
+        <w:t>הפילטרים הקטגורייאל</w:t>
+      </w:r>
+      <w:r>
+        <w:rPr>
+          <w:rFonts w:hint="cs"/>
+          <w:b/>
+          <w:rtl/>
+        </w:rPr>
+        <w:t>יות (כפתורי ה</w:t>
       </w:r>
       <w:r>
         <w:rPr>
@@ -5711,13 +8887,13 @@
     </w:lvl>
   </w:abstractNum>
   <w:abstractNum w:abstractNumId="2" w15:restartNumberingAfterBreak="0">
-    <w:nsid w:val="4B537538"/>
+    <w:nsid w:val="453E1E37"/>
     <w:multiLevelType w:val="hybridMultilevel"/>
-    <w:tmpl w:val="B65A39AA"/>
-    <w:lvl w:ilvl="0" w:tplc="C9182834">
+    <w:tmpl w:val="85E2B080"/>
+    <w:lvl w:ilvl="0" w:tplc="031248F0">
       <w:start w:val="1"/>
-      <w:numFmt w:val="hebrew1"/>
-      <w:lvlText w:val="%1)"/>
+      <w:numFmt w:val="decimal"/>
+      <w:lvlText w:val="%1."/>
       <w:lvlJc w:val="left"/>
       <w:pPr>
         <w:ind w:left="720" w:hanging="360"/>
@@ -5799,14 +8975,198 @@
       </w:pPr>
     </w:lvl>
   </w:abstractNum>
+  <w:abstractNum w:abstractNumId="3" w15:restartNumberingAfterBreak="0">
+    <w:nsid w:val="4B537538"/>
+    <w:multiLevelType w:val="hybridMultilevel"/>
+    <w:tmpl w:val="B65A39AA"/>
+    <w:lvl w:ilvl="0" w:tplc="C9182834">
+      <w:start w:val="1"/>
+      <w:numFmt w:val="hebrew1"/>
+      <w:lvlText w:val="%1)"/>
+      <w:lvlJc w:val="left"/>
+      <w:pPr>
+        <w:ind w:left="720" w:hanging="360"/>
+      </w:pPr>
+      <w:rPr>
+        <w:rFonts w:hint="default"/>
+      </w:rPr>
+    </w:lvl>
+    <w:lvl w:ilvl="1" w:tplc="04090019" w:tentative="1">
+      <w:start w:val="1"/>
+      <w:numFmt w:val="lowerLetter"/>
+      <w:lvlText w:val="%2."/>
+      <w:lvlJc w:val="left"/>
+      <w:pPr>
+        <w:ind w:left="1440" w:hanging="360"/>
+      </w:pPr>
+    </w:lvl>
+    <w:lvl w:ilvl="2" w:tplc="0409001B" w:tentative="1">
+      <w:start w:val="1"/>
+      <w:numFmt w:val="lowerRoman"/>
+      <w:lvlText w:val="%3."/>
+      <w:lvlJc w:val="right"/>
+      <w:pPr>
+        <w:ind w:left="2160" w:hanging="180"/>
+      </w:pPr>
+    </w:lvl>
+    <w:lvl w:ilvl="3" w:tplc="0409000F" w:tentative="1">
+      <w:start w:val="1"/>
+      <w:numFmt w:val="decimal"/>
+      <w:lvlText w:val="%4."/>
+      <w:lvlJc w:val="left"/>
+      <w:pPr>
+        <w:ind w:left="2880" w:hanging="360"/>
+      </w:pPr>
+    </w:lvl>
+    <w:lvl w:ilvl="4" w:tplc="04090019" w:tentative="1">
+      <w:start w:val="1"/>
+      <w:numFmt w:val="lowerLetter"/>
+      <w:lvlText w:val="%5."/>
+      <w:lvlJc w:val="left"/>
+      <w:pPr>
+        <w:ind w:left="3600" w:hanging="360"/>
+      </w:pPr>
+    </w:lvl>
+    <w:lvl w:ilvl="5" w:tplc="0409001B" w:tentative="1">
+      <w:start w:val="1"/>
+      <w:numFmt w:val="lowerRoman"/>
+      <w:lvlText w:val="%6."/>
+      <w:lvlJc w:val="right"/>
+      <w:pPr>
+        <w:ind w:left="4320" w:hanging="180"/>
+      </w:pPr>
+    </w:lvl>
+    <w:lvl w:ilvl="6" w:tplc="0409000F" w:tentative="1">
+      <w:start w:val="1"/>
+      <w:numFmt w:val="decimal"/>
+      <w:lvlText w:val="%7."/>
+      <w:lvlJc w:val="left"/>
+      <w:pPr>
+        <w:ind w:left="5040" w:hanging="360"/>
+      </w:pPr>
+    </w:lvl>
+    <w:lvl w:ilvl="7" w:tplc="04090019" w:tentative="1">
+      <w:start w:val="1"/>
+      <w:numFmt w:val="lowerLetter"/>
+      <w:lvlText w:val="%8."/>
+      <w:lvlJc w:val="left"/>
+      <w:pPr>
+        <w:ind w:left="5760" w:hanging="360"/>
+      </w:pPr>
+    </w:lvl>
+    <w:lvl w:ilvl="8" w:tplc="0409001B" w:tentative="1">
+      <w:start w:val="1"/>
+      <w:numFmt w:val="lowerRoman"/>
+      <w:lvlText w:val="%9."/>
+      <w:lvlJc w:val="right"/>
+      <w:pPr>
+        <w:ind w:left="6480" w:hanging="180"/>
+      </w:pPr>
+    </w:lvl>
+  </w:abstractNum>
+  <w:abstractNum w:abstractNumId="4" w15:restartNumberingAfterBreak="0">
+    <w:nsid w:val="7EDD3B92"/>
+    <w:multiLevelType w:val="hybridMultilevel"/>
+    <w:tmpl w:val="8C725664"/>
+    <w:lvl w:ilvl="0" w:tplc="6CBE5642">
+      <w:start w:val="1"/>
+      <w:numFmt w:val="decimal"/>
+      <w:lvlText w:val="%1."/>
+      <w:lvlJc w:val="left"/>
+      <w:pPr>
+        <w:ind w:left="720" w:hanging="360"/>
+      </w:pPr>
+      <w:rPr>
+        <w:rFonts w:hint="default"/>
+      </w:rPr>
+    </w:lvl>
+    <w:lvl w:ilvl="1" w:tplc="04090019" w:tentative="1">
+      <w:start w:val="1"/>
+      <w:numFmt w:val="lowerLetter"/>
+      <w:lvlText w:val="%2."/>
+      <w:lvlJc w:val="left"/>
+      <w:pPr>
+        <w:ind w:left="1440" w:hanging="360"/>
+      </w:pPr>
+    </w:lvl>
+    <w:lvl w:ilvl="2" w:tplc="0409001B" w:tentative="1">
+      <w:start w:val="1"/>
+      <w:numFmt w:val="lowerRoman"/>
+      <w:lvlText w:val="%3."/>
+      <w:lvlJc w:val="right"/>
+      <w:pPr>
+        <w:ind w:left="2160" w:hanging="180"/>
+      </w:pPr>
+    </w:lvl>
+    <w:lvl w:ilvl="3" w:tplc="0409000F" w:tentative="1">
+      <w:start w:val="1"/>
+      <w:numFmt w:val="decimal"/>
+      <w:lvlText w:val="%4."/>
+      <w:lvlJc w:val="left"/>
+      <w:pPr>
+        <w:ind w:left="2880" w:hanging="360"/>
+      </w:pPr>
+    </w:lvl>
+    <w:lvl w:ilvl="4" w:tplc="04090019" w:tentative="1">
+      <w:start w:val="1"/>
+      <w:numFmt w:val="lowerLetter"/>
+      <w:lvlText w:val="%5."/>
+      <w:lvlJc w:val="left"/>
+      <w:pPr>
+        <w:ind w:left="3600" w:hanging="360"/>
+      </w:pPr>
+    </w:lvl>
+    <w:lvl w:ilvl="5" w:tplc="0409001B" w:tentative="1">
+      <w:start w:val="1"/>
+      <w:numFmt w:val="lowerRoman"/>
+      <w:lvlText w:val="%6."/>
+      <w:lvlJc w:val="right"/>
+      <w:pPr>
+        <w:ind w:left="4320" w:hanging="180"/>
+      </w:pPr>
+    </w:lvl>
+    <w:lvl w:ilvl="6" w:tplc="0409000F" w:tentative="1">
+      <w:start w:val="1"/>
+      <w:numFmt w:val="decimal"/>
+      <w:lvlText w:val="%7."/>
+      <w:lvlJc w:val="left"/>
+      <w:pPr>
+        <w:ind w:left="5040" w:hanging="360"/>
+      </w:pPr>
+    </w:lvl>
+    <w:lvl w:ilvl="7" w:tplc="04090019" w:tentative="1">
+      <w:start w:val="1"/>
+      <w:numFmt w:val="lowerLetter"/>
+      <w:lvlText w:val="%8."/>
+      <w:lvlJc w:val="left"/>
+      <w:pPr>
+        <w:ind w:left="5760" w:hanging="360"/>
+      </w:pPr>
+    </w:lvl>
+    <w:lvl w:ilvl="8" w:tplc="0409001B" w:tentative="1">
+      <w:start w:val="1"/>
+      <w:numFmt w:val="lowerRoman"/>
+      <w:lvlText w:val="%9."/>
+      <w:lvlJc w:val="right"/>
+      <w:pPr>
+        <w:ind w:left="6480" w:hanging="180"/>
+      </w:pPr>
+    </w:lvl>
+  </w:abstractNum>
   <w:num w:numId="1" w16cid:durableId="1921283909">
-    <w:abstractNumId w:val="2"/>
+    <w:abstractNumId w:val="3"/>
   </w:num>
   <w:num w:numId="2" w16cid:durableId="2113622430">
     <w:abstractNumId w:val="1"/>
   </w:num>
   <w:num w:numId="3" w16cid:durableId="1983462263">
     <w:abstractNumId w:val="0"/>
+  </w:num>
+  <w:num w:numId="4" w16cid:durableId="468059939">
+    <w:abstractNumId w:val="2"/>
+  </w:num>
+  <w:num w:numId="5" w16cid:durableId="575630804">
+    <w:abstractNumId w:val="4"/>
   </w:num>
 </w:numbering>
 </file>

</xml_diff>